<commit_message>
Property injection using p Schema and using value as attribute | Spring tutorial
</commit_message>
<xml_diff>
--- a/_Notes/Practical Code.docx
+++ b/_Notes/Practical Code.docx
@@ -34,6 +34,9 @@
     <w:p/>
     <w:p>
       <w:r>
+        <w:rPr>
+          <w:noProof/>
+        </w:rPr>
         <w:drawing>
           <wp:inline distT="0" distB="0" distL="0" distR="0" wp14:anchorId="767CC2B2" wp14:editId="72A43C0E">
             <wp:extent cx="5731510" cy="2452370"/>
@@ -73,6 +76,9 @@
     </w:p>
     <w:p>
       <w:r>
+        <w:rPr>
+          <w:noProof/>
+        </w:rPr>
         <w:lastRenderedPageBreak/>
         <w:drawing>
           <wp:inline distT="0" distB="0" distL="0" distR="0" wp14:anchorId="3E79F845" wp14:editId="05ECEC36">
@@ -114,6 +120,9 @@
     <w:p/>
     <w:p>
       <w:r>
+        <w:rPr>
+          <w:noProof/>
+        </w:rPr>
         <w:drawing>
           <wp:inline distT="0" distB="0" distL="0" distR="0" wp14:anchorId="3D6AD759" wp14:editId="31732544">
             <wp:extent cx="5731510" cy="3284220"/>
@@ -153,6 +162,9 @@
     </w:p>
     <w:p>
       <w:r>
+        <w:rPr>
+          <w:noProof/>
+        </w:rPr>
         <w:lastRenderedPageBreak/>
         <w:drawing>
           <wp:inline distT="0" distB="0" distL="0" distR="0" wp14:anchorId="469E7FBB" wp14:editId="52486A0A">
@@ -231,6 +243,9 @@
     </w:p>
     <w:p>
       <w:r>
+        <w:rPr>
+          <w:noProof/>
+        </w:rPr>
         <w:drawing>
           <wp:inline distT="0" distB="0" distL="0" distR="0" wp14:anchorId="1513B201" wp14:editId="40FA5B22">
             <wp:extent cx="5731510" cy="2628265"/>
@@ -271,6 +286,9 @@
     <w:p/>
     <w:p>
       <w:r>
+        <w:rPr>
+          <w:noProof/>
+        </w:rPr>
         <w:lastRenderedPageBreak/>
         <w:drawing>
           <wp:inline distT="0" distB="0" distL="0" distR="0" wp14:anchorId="0FB9460C" wp14:editId="5531AAC5">
@@ -297,6 +315,58 @@
                     <a:xfrm>
                       <a:off x="0" y="0"/>
                       <a:ext cx="5731510" cy="3145155"/>
+                    </a:xfrm>
+                    <a:prstGeom prst="rect">
+                      <a:avLst/>
+                    </a:prstGeom>
+                  </pic:spPr>
+                </pic:pic>
+              </a:graphicData>
+            </a:graphic>
+          </wp:inline>
+        </w:drawing>
+      </w:r>
+    </w:p>
+    <w:p/>
+    <w:p>
+      <w:pPr>
+        <w:pStyle w:val="ListParagraph"/>
+        <w:numPr>
+          <w:ilvl w:val="0"/>
+          <w:numId w:val="2"/>
+        </w:numPr>
+      </w:pPr>
+      <w:r>
+        <w:t>Using p schema: -</w:t>
+      </w:r>
+    </w:p>
+    <w:p>
+      <w:r>
+        <w:drawing>
+          <wp:inline distT="0" distB="0" distL="0" distR="0" wp14:anchorId="6440AEB7" wp14:editId="77C72B81">
+            <wp:extent cx="5731510" cy="1289050"/>
+            <wp:effectExtent l="0" t="0" r="2540" b="6350"/>
+            <wp:docPr id="5" name="Picture 5"/>
+            <wp:cNvGraphicFramePr>
+              <a:graphicFrameLocks xmlns:a="http://schemas.openxmlformats.org/drawingml/2006/main" noChangeAspect="1"/>
+            </wp:cNvGraphicFramePr>
+            <a:graphic xmlns:a="http://schemas.openxmlformats.org/drawingml/2006/main">
+              <a:graphicData uri="http://schemas.openxmlformats.org/drawingml/2006/picture">
+                <pic:pic xmlns:pic="http://schemas.openxmlformats.org/drawingml/2006/picture">
+                  <pic:nvPicPr>
+                    <pic:cNvPr id="1" name=""/>
+                    <pic:cNvPicPr/>
+                  </pic:nvPicPr>
+                  <pic:blipFill>
+                    <a:blip r:embed="rId11"/>
+                    <a:stretch>
+                      <a:fillRect/>
+                    </a:stretch>
+                  </pic:blipFill>
+                  <pic:spPr>
+                    <a:xfrm>
+                      <a:off x="0" y="0"/>
+                      <a:ext cx="5731510" cy="1289050"/>
                     </a:xfrm>
                     <a:prstGeom prst="rect">
                       <a:avLst/>

</xml_diff>

<commit_message>
Injecting Collection Types[ List , Set , Map , Properties ] | Practical | Spring Framework Tutorial
</commit_message>
<xml_diff>
--- a/_Notes/Practical Code.docx
+++ b/_Notes/Practical Code.docx
@@ -342,6 +342,9 @@
     </w:p>
     <w:p>
       <w:r>
+        <w:rPr>
+          <w:noProof/>
+        </w:rPr>
         <w:drawing>
           <wp:inline distT="0" distB="0" distL="0" distR="0" wp14:anchorId="6440AEB7" wp14:editId="77C72B81">
             <wp:extent cx="5731510" cy="1289050"/>
@@ -379,6 +382,234 @@
         </w:drawing>
       </w:r>
     </w:p>
+    <w:p>
+      <w:r>
+        <w:drawing>
+          <wp:inline distT="0" distB="0" distL="0" distR="0" wp14:anchorId="7C411DD1" wp14:editId="3F7C203D">
+            <wp:extent cx="5731510" cy="1623060"/>
+            <wp:effectExtent l="0" t="0" r="2540" b="0"/>
+            <wp:docPr id="12" name="Picture 12"/>
+            <wp:cNvGraphicFramePr>
+              <a:graphicFrameLocks xmlns:a="http://schemas.openxmlformats.org/drawingml/2006/main" noChangeAspect="1"/>
+            </wp:cNvGraphicFramePr>
+            <a:graphic xmlns:a="http://schemas.openxmlformats.org/drawingml/2006/main">
+              <a:graphicData uri="http://schemas.openxmlformats.org/drawingml/2006/picture">
+                <pic:pic xmlns:pic="http://schemas.openxmlformats.org/drawingml/2006/picture">
+                  <pic:nvPicPr>
+                    <pic:cNvPr id="1" name=""/>
+                    <pic:cNvPicPr/>
+                  </pic:nvPicPr>
+                  <pic:blipFill>
+                    <a:blip r:embed="rId12"/>
+                    <a:stretch>
+                      <a:fillRect/>
+                    </a:stretch>
+                  </pic:blipFill>
+                  <pic:spPr>
+                    <a:xfrm>
+                      <a:off x="0" y="0"/>
+                      <a:ext cx="5731510" cy="1623060"/>
+                    </a:xfrm>
+                    <a:prstGeom prst="rect">
+                      <a:avLst/>
+                    </a:prstGeom>
+                  </pic:spPr>
+                </pic:pic>
+              </a:graphicData>
+            </a:graphic>
+          </wp:inline>
+        </w:drawing>
+      </w:r>
+    </w:p>
+    <w:p/>
+    <w:p>
+      <w:pPr>
+        <w:pStyle w:val="Heading1"/>
+        <w:shd w:val="clear" w:color="auto" w:fill="181818"/>
+        <w:spacing w:before="0" w:beforeAutospacing="0" w:after="0" w:afterAutospacing="0"/>
+        <w:rPr>
+          <w:rFonts w:ascii="Roboto" w:hAnsi="Roboto"/>
+          <w:b w:val="0"/>
+          <w:bCs w:val="0"/>
+        </w:rPr>
+      </w:pPr>
+      <w:r>
+        <w:rPr>
+          <w:rFonts w:ascii="Roboto" w:hAnsi="Roboto"/>
+          <w:b w:val="0"/>
+          <w:bCs w:val="0"/>
+        </w:rPr>
+        <w:t xml:space="preserve">9. </w:t>
+      </w:r>
+      <w:r>
+        <w:rPr>
+          <w:rFonts w:ascii="Roboto" w:hAnsi="Roboto"/>
+          <w:b w:val="0"/>
+          <w:bCs w:val="0"/>
+        </w:rPr>
+        <w:t>Injecting Collection Types[ List , Set , Map , Properties ] | Practical | Spring Framework Tutorial</w:t>
+      </w:r>
+    </w:p>
+    <w:p/>
+    <w:p>
+      <w:r>
+        <w:lastRenderedPageBreak/>
+        <w:drawing>
+          <wp:inline distT="0" distB="0" distL="0" distR="0" wp14:anchorId="6B7F76F7" wp14:editId="75C97633">
+            <wp:extent cx="5731510" cy="1607820"/>
+            <wp:effectExtent l="0" t="0" r="2540" b="0"/>
+            <wp:docPr id="8" name="Picture 8"/>
+            <wp:cNvGraphicFramePr>
+              <a:graphicFrameLocks xmlns:a="http://schemas.openxmlformats.org/drawingml/2006/main" noChangeAspect="1"/>
+            </wp:cNvGraphicFramePr>
+            <a:graphic xmlns:a="http://schemas.openxmlformats.org/drawingml/2006/main">
+              <a:graphicData uri="http://schemas.openxmlformats.org/drawingml/2006/picture">
+                <pic:pic xmlns:pic="http://schemas.openxmlformats.org/drawingml/2006/picture">
+                  <pic:nvPicPr>
+                    <pic:cNvPr id="1" name=""/>
+                    <pic:cNvPicPr/>
+                  </pic:nvPicPr>
+                  <pic:blipFill>
+                    <a:blip r:embed="rId13"/>
+                    <a:stretch>
+                      <a:fillRect/>
+                    </a:stretch>
+                  </pic:blipFill>
+                  <pic:spPr>
+                    <a:xfrm>
+                      <a:off x="0" y="0"/>
+                      <a:ext cx="5731510" cy="1607820"/>
+                    </a:xfrm>
+                    <a:prstGeom prst="rect">
+                      <a:avLst/>
+                    </a:prstGeom>
+                  </pic:spPr>
+                </pic:pic>
+              </a:graphicData>
+            </a:graphic>
+          </wp:inline>
+        </w:drawing>
+      </w:r>
+    </w:p>
+    <w:p>
+      <w:r>
+        <w:drawing>
+          <wp:inline distT="0" distB="0" distL="0" distR="0" wp14:anchorId="11997F87" wp14:editId="68BAF254">
+            <wp:extent cx="5731510" cy="5386705"/>
+            <wp:effectExtent l="0" t="0" r="2540" b="4445"/>
+            <wp:docPr id="9" name="Picture 9"/>
+            <wp:cNvGraphicFramePr>
+              <a:graphicFrameLocks xmlns:a="http://schemas.openxmlformats.org/drawingml/2006/main" noChangeAspect="1"/>
+            </wp:cNvGraphicFramePr>
+            <a:graphic xmlns:a="http://schemas.openxmlformats.org/drawingml/2006/main">
+              <a:graphicData uri="http://schemas.openxmlformats.org/drawingml/2006/picture">
+                <pic:pic xmlns:pic="http://schemas.openxmlformats.org/drawingml/2006/picture">
+                  <pic:nvPicPr>
+                    <pic:cNvPr id="1" name=""/>
+                    <pic:cNvPicPr/>
+                  </pic:nvPicPr>
+                  <pic:blipFill>
+                    <a:blip r:embed="rId14"/>
+                    <a:stretch>
+                      <a:fillRect/>
+                    </a:stretch>
+                  </pic:blipFill>
+                  <pic:spPr>
+                    <a:xfrm>
+                      <a:off x="0" y="0"/>
+                      <a:ext cx="5731510" cy="5386705"/>
+                    </a:xfrm>
+                    <a:prstGeom prst="rect">
+                      <a:avLst/>
+                    </a:prstGeom>
+                  </pic:spPr>
+                </pic:pic>
+              </a:graphicData>
+            </a:graphic>
+          </wp:inline>
+        </w:drawing>
+      </w:r>
+    </w:p>
+    <w:p>
+      <w:r>
+        <w:lastRenderedPageBreak/>
+        <w:drawing>
+          <wp:inline distT="0" distB="0" distL="0" distR="0" wp14:anchorId="28855656" wp14:editId="6ED44EF4">
+            <wp:extent cx="5731510" cy="4768850"/>
+            <wp:effectExtent l="0" t="0" r="2540" b="0"/>
+            <wp:docPr id="10" name="Picture 10"/>
+            <wp:cNvGraphicFramePr>
+              <a:graphicFrameLocks xmlns:a="http://schemas.openxmlformats.org/drawingml/2006/main" noChangeAspect="1"/>
+            </wp:cNvGraphicFramePr>
+            <a:graphic xmlns:a="http://schemas.openxmlformats.org/drawingml/2006/main">
+              <a:graphicData uri="http://schemas.openxmlformats.org/drawingml/2006/picture">
+                <pic:pic xmlns:pic="http://schemas.openxmlformats.org/drawingml/2006/picture">
+                  <pic:nvPicPr>
+                    <pic:cNvPr id="1" name=""/>
+                    <pic:cNvPicPr/>
+                  </pic:nvPicPr>
+                  <pic:blipFill>
+                    <a:blip r:embed="rId15"/>
+                    <a:stretch>
+                      <a:fillRect/>
+                    </a:stretch>
+                  </pic:blipFill>
+                  <pic:spPr>
+                    <a:xfrm>
+                      <a:off x="0" y="0"/>
+                      <a:ext cx="5731510" cy="4768850"/>
+                    </a:xfrm>
+                    <a:prstGeom prst="rect">
+                      <a:avLst/>
+                    </a:prstGeom>
+                  </pic:spPr>
+                </pic:pic>
+              </a:graphicData>
+            </a:graphic>
+          </wp:inline>
+        </w:drawing>
+      </w:r>
+    </w:p>
+    <w:p>
+      <w:r>
+        <w:drawing>
+          <wp:inline distT="0" distB="0" distL="0" distR="0" wp14:anchorId="157879D2" wp14:editId="34D44E0C">
+            <wp:extent cx="5731510" cy="1150620"/>
+            <wp:effectExtent l="0" t="0" r="2540" b="0"/>
+            <wp:docPr id="11" name="Picture 11"/>
+            <wp:cNvGraphicFramePr>
+              <a:graphicFrameLocks xmlns:a="http://schemas.openxmlformats.org/drawingml/2006/main" noChangeAspect="1"/>
+            </wp:cNvGraphicFramePr>
+            <a:graphic xmlns:a="http://schemas.openxmlformats.org/drawingml/2006/main">
+              <a:graphicData uri="http://schemas.openxmlformats.org/drawingml/2006/picture">
+                <pic:pic xmlns:pic="http://schemas.openxmlformats.org/drawingml/2006/picture">
+                  <pic:nvPicPr>
+                    <pic:cNvPr id="1" name=""/>
+                    <pic:cNvPicPr/>
+                  </pic:nvPicPr>
+                  <pic:blipFill>
+                    <a:blip r:embed="rId16"/>
+                    <a:stretch>
+                      <a:fillRect/>
+                    </a:stretch>
+                  </pic:blipFill>
+                  <pic:spPr>
+                    <a:xfrm>
+                      <a:off x="0" y="0"/>
+                      <a:ext cx="5731510" cy="1150620"/>
+                    </a:xfrm>
+                    <a:prstGeom prst="rect">
+                      <a:avLst/>
+                    </a:prstGeom>
+                  </pic:spPr>
+                </pic:pic>
+              </a:graphicData>
+            </a:graphic>
+          </wp:inline>
+        </w:drawing>
+      </w:r>
+    </w:p>
+    <w:p/>
     <w:p/>
     <w:sectPr>
       <w:pgSz w:w="11906" w:h="16838"/>

</xml_diff>

<commit_message>
Injecting Collection Types[ List , Set , Map , Properties ] | Practical | Spring Framework Tutorial - Assignment for Properties Collection
</commit_message>
<xml_diff>
--- a/_Notes/Practical Code.docx
+++ b/_Notes/Practical Code.docx
@@ -384,6 +384,9 @@
     </w:p>
     <w:p>
       <w:r>
+        <w:rPr>
+          <w:noProof/>
+        </w:rPr>
         <w:drawing>
           <wp:inline distT="0" distB="0" distL="0" distR="0" wp14:anchorId="7C411DD1" wp14:editId="3F7C203D">
             <wp:extent cx="5731510" cy="1623060"/>
@@ -439,20 +442,33 @@
           <w:b w:val="0"/>
           <w:bCs w:val="0"/>
         </w:rPr>
-        <w:t xml:space="preserve">9. </w:t>
-      </w:r>
+        <w:t xml:space="preserve">9. Injecting Collection </w:t>
+      </w:r>
+      <w:proofErr w:type="gramStart"/>
       <w:r>
         <w:rPr>
           <w:rFonts w:ascii="Roboto" w:hAnsi="Roboto"/>
           <w:b w:val="0"/>
           <w:bCs w:val="0"/>
         </w:rPr>
-        <w:t>Injecting Collection Types[ List , Set , Map , Properties ] | Practical | Spring Framework Tutorial</w:t>
+        <w:t>Types[</w:t>
+      </w:r>
+      <w:proofErr w:type="gramEnd"/>
+      <w:r>
+        <w:rPr>
+          <w:rFonts w:ascii="Roboto" w:hAnsi="Roboto"/>
+          <w:b w:val="0"/>
+          <w:bCs w:val="0"/>
+        </w:rPr>
+        <w:t xml:space="preserve"> List , Set , Map , Properties ] | Practical | Spring Framework Tutorial</w:t>
       </w:r>
     </w:p>
     <w:p/>
     <w:p>
       <w:r>
+        <w:rPr>
+          <w:noProof/>
+        </w:rPr>
         <w:lastRenderedPageBreak/>
         <w:drawing>
           <wp:inline distT="0" distB="0" distL="0" distR="0" wp14:anchorId="6B7F76F7" wp14:editId="75C97633">
@@ -493,6 +509,9 @@
     </w:p>
     <w:p>
       <w:r>
+        <w:rPr>
+          <w:noProof/>
+        </w:rPr>
         <w:drawing>
           <wp:inline distT="0" distB="0" distL="0" distR="0" wp14:anchorId="11997F87" wp14:editId="68BAF254">
             <wp:extent cx="5731510" cy="5386705"/>
@@ -532,6 +551,9 @@
     </w:p>
     <w:p>
       <w:r>
+        <w:rPr>
+          <w:noProof/>
+        </w:rPr>
         <w:lastRenderedPageBreak/>
         <w:drawing>
           <wp:inline distT="0" distB="0" distL="0" distR="0" wp14:anchorId="28855656" wp14:editId="6ED44EF4">
@@ -572,6 +594,9 @@
     </w:p>
     <w:p>
       <w:r>
+        <w:rPr>
+          <w:noProof/>
+        </w:rPr>
         <w:drawing>
           <wp:inline distT="0" distB="0" distL="0" distR="0" wp14:anchorId="157879D2" wp14:editId="34D44E0C">
             <wp:extent cx="5731510" cy="1150620"/>
@@ -609,7 +634,240 @@
         </w:drawing>
       </w:r>
     </w:p>
-    <w:p/>
+    <w:p>
+      <w:r>
+        <w:drawing>
+          <wp:inline distT="0" distB="0" distL="0" distR="0" wp14:anchorId="3E5546FF" wp14:editId="0B31BD71">
+            <wp:extent cx="5731510" cy="2617470"/>
+            <wp:effectExtent l="0" t="0" r="2540" b="0"/>
+            <wp:docPr id="13" name="Picture 13"/>
+            <wp:cNvGraphicFramePr>
+              <a:graphicFrameLocks xmlns:a="http://schemas.openxmlformats.org/drawingml/2006/main" noChangeAspect="1"/>
+            </wp:cNvGraphicFramePr>
+            <a:graphic xmlns:a="http://schemas.openxmlformats.org/drawingml/2006/main">
+              <a:graphicData uri="http://schemas.openxmlformats.org/drawingml/2006/picture">
+                <pic:pic xmlns:pic="http://schemas.openxmlformats.org/drawingml/2006/picture">
+                  <pic:nvPicPr>
+                    <pic:cNvPr id="1" name=""/>
+                    <pic:cNvPicPr/>
+                  </pic:nvPicPr>
+                  <pic:blipFill>
+                    <a:blip r:embed="rId17"/>
+                    <a:stretch>
+                      <a:fillRect/>
+                    </a:stretch>
+                  </pic:blipFill>
+                  <pic:spPr>
+                    <a:xfrm>
+                      <a:off x="0" y="0"/>
+                      <a:ext cx="5731510" cy="2617470"/>
+                    </a:xfrm>
+                    <a:prstGeom prst="rect">
+                      <a:avLst/>
+                    </a:prstGeom>
+                  </pic:spPr>
+                </pic:pic>
+              </a:graphicData>
+            </a:graphic>
+          </wp:inline>
+        </w:drawing>
+      </w:r>
+    </w:p>
+    <w:p>
+      <w:pPr>
+        <w:rPr>
+          <w:b/>
+          <w:bCs/>
+          <w:sz w:val="32"/>
+          <w:szCs w:val="28"/>
+        </w:rPr>
+      </w:pPr>
+      <w:r>
+        <w:rPr>
+          <w:b/>
+          <w:bCs/>
+          <w:sz w:val="32"/>
+          <w:szCs w:val="28"/>
+        </w:rPr>
+        <w:lastRenderedPageBreak/>
+        <w:t>For Properties</w:t>
+      </w:r>
+      <w:r>
+        <w:rPr>
+          <w:b/>
+          <w:bCs/>
+          <w:sz w:val="32"/>
+          <w:szCs w:val="28"/>
+        </w:rPr>
+        <w:t xml:space="preserve"> Collection</w:t>
+      </w:r>
+      <w:r>
+        <w:rPr>
+          <w:b/>
+          <w:bCs/>
+          <w:sz w:val="32"/>
+          <w:szCs w:val="28"/>
+        </w:rPr>
+        <w:t>: -</w:t>
+      </w:r>
+    </w:p>
+    <w:p>
+      <w:r>
+        <w:drawing>
+          <wp:inline distT="0" distB="0" distL="0" distR="0" wp14:anchorId="594142AA" wp14:editId="3E1486D1">
+            <wp:extent cx="5731510" cy="1640205"/>
+            <wp:effectExtent l="0" t="0" r="2540" b="0"/>
+            <wp:docPr id="14" name="Picture 14"/>
+            <wp:cNvGraphicFramePr>
+              <a:graphicFrameLocks xmlns:a="http://schemas.openxmlformats.org/drawingml/2006/main" noChangeAspect="1"/>
+            </wp:cNvGraphicFramePr>
+            <a:graphic xmlns:a="http://schemas.openxmlformats.org/drawingml/2006/main">
+              <a:graphicData uri="http://schemas.openxmlformats.org/drawingml/2006/picture">
+                <pic:pic xmlns:pic="http://schemas.openxmlformats.org/drawingml/2006/picture">
+                  <pic:nvPicPr>
+                    <pic:cNvPr id="1" name=""/>
+                    <pic:cNvPicPr/>
+                  </pic:nvPicPr>
+                  <pic:blipFill>
+                    <a:blip r:embed="rId18"/>
+                    <a:stretch>
+                      <a:fillRect/>
+                    </a:stretch>
+                  </pic:blipFill>
+                  <pic:spPr>
+                    <a:xfrm>
+                      <a:off x="0" y="0"/>
+                      <a:ext cx="5731510" cy="1640205"/>
+                    </a:xfrm>
+                    <a:prstGeom prst="rect">
+                      <a:avLst/>
+                    </a:prstGeom>
+                  </pic:spPr>
+                </pic:pic>
+              </a:graphicData>
+            </a:graphic>
+          </wp:inline>
+        </w:drawing>
+      </w:r>
+    </w:p>
+    <w:p>
+      <w:r>
+        <w:drawing>
+          <wp:inline distT="0" distB="0" distL="0" distR="0" wp14:anchorId="70D888DC" wp14:editId="58A8DA82">
+            <wp:extent cx="5731510" cy="5335905"/>
+            <wp:effectExtent l="0" t="0" r="2540" b="0"/>
+            <wp:docPr id="15" name="Picture 15"/>
+            <wp:cNvGraphicFramePr>
+              <a:graphicFrameLocks xmlns:a="http://schemas.openxmlformats.org/drawingml/2006/main" noChangeAspect="1"/>
+            </wp:cNvGraphicFramePr>
+            <a:graphic xmlns:a="http://schemas.openxmlformats.org/drawingml/2006/main">
+              <a:graphicData uri="http://schemas.openxmlformats.org/drawingml/2006/picture">
+                <pic:pic xmlns:pic="http://schemas.openxmlformats.org/drawingml/2006/picture">
+                  <pic:nvPicPr>
+                    <pic:cNvPr id="1" name=""/>
+                    <pic:cNvPicPr/>
+                  </pic:nvPicPr>
+                  <pic:blipFill>
+                    <a:blip r:embed="rId19"/>
+                    <a:stretch>
+                      <a:fillRect/>
+                    </a:stretch>
+                  </pic:blipFill>
+                  <pic:spPr>
+                    <a:xfrm>
+                      <a:off x="0" y="0"/>
+                      <a:ext cx="5731510" cy="5335905"/>
+                    </a:xfrm>
+                    <a:prstGeom prst="rect">
+                      <a:avLst/>
+                    </a:prstGeom>
+                  </pic:spPr>
+                </pic:pic>
+              </a:graphicData>
+            </a:graphic>
+          </wp:inline>
+        </w:drawing>
+      </w:r>
+    </w:p>
+    <w:p>
+      <w:r>
+        <w:lastRenderedPageBreak/>
+        <w:drawing>
+          <wp:inline distT="0" distB="0" distL="0" distR="0" wp14:anchorId="1A47C2A7" wp14:editId="28F878C0">
+            <wp:extent cx="5731510" cy="6110605"/>
+            <wp:effectExtent l="0" t="0" r="2540" b="4445"/>
+            <wp:docPr id="16" name="Picture 16"/>
+            <wp:cNvGraphicFramePr>
+              <a:graphicFrameLocks xmlns:a="http://schemas.openxmlformats.org/drawingml/2006/main" noChangeAspect="1"/>
+            </wp:cNvGraphicFramePr>
+            <a:graphic xmlns:a="http://schemas.openxmlformats.org/drawingml/2006/main">
+              <a:graphicData uri="http://schemas.openxmlformats.org/drawingml/2006/picture">
+                <pic:pic xmlns:pic="http://schemas.openxmlformats.org/drawingml/2006/picture">
+                  <pic:nvPicPr>
+                    <pic:cNvPr id="1" name=""/>
+                    <pic:cNvPicPr/>
+                  </pic:nvPicPr>
+                  <pic:blipFill>
+                    <a:blip r:embed="rId20"/>
+                    <a:stretch>
+                      <a:fillRect/>
+                    </a:stretch>
+                  </pic:blipFill>
+                  <pic:spPr>
+                    <a:xfrm>
+                      <a:off x="0" y="0"/>
+                      <a:ext cx="5731510" cy="6110605"/>
+                    </a:xfrm>
+                    <a:prstGeom prst="rect">
+                      <a:avLst/>
+                    </a:prstGeom>
+                  </pic:spPr>
+                </pic:pic>
+              </a:graphicData>
+            </a:graphic>
+          </wp:inline>
+        </w:drawing>
+      </w:r>
+    </w:p>
+    <w:p>
+      <w:r>
+        <w:drawing>
+          <wp:inline distT="0" distB="0" distL="0" distR="0" wp14:anchorId="0CE8BAC0" wp14:editId="18F82016">
+            <wp:extent cx="5731510" cy="1164590"/>
+            <wp:effectExtent l="0" t="0" r="2540" b="0"/>
+            <wp:docPr id="17" name="Picture 17"/>
+            <wp:cNvGraphicFramePr>
+              <a:graphicFrameLocks xmlns:a="http://schemas.openxmlformats.org/drawingml/2006/main" noChangeAspect="1"/>
+            </wp:cNvGraphicFramePr>
+            <a:graphic xmlns:a="http://schemas.openxmlformats.org/drawingml/2006/main">
+              <a:graphicData uri="http://schemas.openxmlformats.org/drawingml/2006/picture">
+                <pic:pic xmlns:pic="http://schemas.openxmlformats.org/drawingml/2006/picture">
+                  <pic:nvPicPr>
+                    <pic:cNvPr id="1" name=""/>
+                    <pic:cNvPicPr/>
+                  </pic:nvPicPr>
+                  <pic:blipFill>
+                    <a:blip r:embed="rId21"/>
+                    <a:stretch>
+                      <a:fillRect/>
+                    </a:stretch>
+                  </pic:blipFill>
+                  <pic:spPr>
+                    <a:xfrm>
+                      <a:off x="0" y="0"/>
+                      <a:ext cx="5731510" cy="1164590"/>
+                    </a:xfrm>
+                    <a:prstGeom prst="rect">
+                      <a:avLst/>
+                    </a:prstGeom>
+                  </pic:spPr>
+                </pic:pic>
+              </a:graphicData>
+            </a:graphic>
+          </wp:inline>
+        </w:drawing>
+      </w:r>
+    </w:p>
     <w:p/>
     <w:sectPr>
       <w:pgSz w:w="11906" w:h="16838"/>

</xml_diff>

<commit_message>
Injecting Reference Type Practical Video | Spring Framework Tutorial
</commit_message>
<xml_diff>
--- a/_Notes/Practical Code.docx
+++ b/_Notes/Practical Code.docx
@@ -636,6 +636,9 @@
     </w:p>
     <w:p>
       <w:r>
+        <w:rPr>
+          <w:noProof/>
+        </w:rPr>
         <w:drawing>
           <wp:inline distT="0" distB="0" distL="0" distR="0" wp14:anchorId="3E5546FF" wp14:editId="0B31BD71">
             <wp:extent cx="5731510" cy="2617470"/>
@@ -713,6 +716,9 @@
     </w:p>
     <w:p>
       <w:r>
+        <w:rPr>
+          <w:noProof/>
+        </w:rPr>
         <w:drawing>
           <wp:inline distT="0" distB="0" distL="0" distR="0" wp14:anchorId="594142AA" wp14:editId="3E1486D1">
             <wp:extent cx="5731510" cy="1640205"/>
@@ -752,6 +758,9 @@
     </w:p>
     <w:p>
       <w:r>
+        <w:rPr>
+          <w:noProof/>
+        </w:rPr>
         <w:drawing>
           <wp:inline distT="0" distB="0" distL="0" distR="0" wp14:anchorId="70D888DC" wp14:editId="58A8DA82">
             <wp:extent cx="5731510" cy="5335905"/>
@@ -791,6 +800,9 @@
     </w:p>
     <w:p>
       <w:r>
+        <w:rPr>
+          <w:noProof/>
+        </w:rPr>
         <w:lastRenderedPageBreak/>
         <w:drawing>
           <wp:inline distT="0" distB="0" distL="0" distR="0" wp14:anchorId="1A47C2A7" wp14:editId="28F878C0">
@@ -831,6 +843,9 @@
     </w:p>
     <w:p>
       <w:r>
+        <w:rPr>
+          <w:noProof/>
+        </w:rPr>
         <w:drawing>
           <wp:inline distT="0" distB="0" distL="0" distR="0" wp14:anchorId="0CE8BAC0" wp14:editId="18F82016">
             <wp:extent cx="5731510" cy="1164590"/>
@@ -868,6 +883,241 @@
         </w:drawing>
       </w:r>
     </w:p>
+    <w:p/>
+    <w:p>
+      <w:pPr>
+        <w:pStyle w:val="Heading1"/>
+        <w:shd w:val="clear" w:color="auto" w:fill="181818"/>
+        <w:spacing w:before="0" w:beforeAutospacing="0" w:after="0" w:afterAutospacing="0"/>
+        <w:rPr>
+          <w:rFonts w:ascii="Roboto" w:hAnsi="Roboto"/>
+          <w:b w:val="0"/>
+          <w:bCs w:val="0"/>
+        </w:rPr>
+      </w:pPr>
+      <w:r>
+        <w:rPr>
+          <w:rFonts w:ascii="Roboto" w:hAnsi="Roboto"/>
+          <w:b w:val="0"/>
+          <w:bCs w:val="0"/>
+        </w:rPr>
+        <w:t>10. Injecting Reference Type Practical Video | Spring Framework Tutorial</w:t>
+      </w:r>
+    </w:p>
+    <w:p>
+      <w:r>
+        <w:rPr>
+          <w:noProof/>
+        </w:rPr>
+        <w:lastRenderedPageBreak/>
+        <w:drawing>
+          <wp:inline distT="0" distB="0" distL="0" distR="0" wp14:anchorId="2E69C03A" wp14:editId="03A63A1E">
+            <wp:extent cx="5731510" cy="1823085"/>
+            <wp:effectExtent l="0" t="0" r="2540" b="5715"/>
+            <wp:docPr id="18" name="Picture 18"/>
+            <wp:cNvGraphicFramePr>
+              <a:graphicFrameLocks xmlns:a="http://schemas.openxmlformats.org/drawingml/2006/main" noChangeAspect="1"/>
+            </wp:cNvGraphicFramePr>
+            <a:graphic xmlns:a="http://schemas.openxmlformats.org/drawingml/2006/main">
+              <a:graphicData uri="http://schemas.openxmlformats.org/drawingml/2006/picture">
+                <pic:pic xmlns:pic="http://schemas.openxmlformats.org/drawingml/2006/picture">
+                  <pic:nvPicPr>
+                    <pic:cNvPr id="1" name=""/>
+                    <pic:cNvPicPr/>
+                  </pic:nvPicPr>
+                  <pic:blipFill>
+                    <a:blip r:embed="rId22"/>
+                    <a:stretch>
+                      <a:fillRect/>
+                    </a:stretch>
+                  </pic:blipFill>
+                  <pic:spPr>
+                    <a:xfrm>
+                      <a:off x="0" y="0"/>
+                      <a:ext cx="5731510" cy="1823085"/>
+                    </a:xfrm>
+                    <a:prstGeom prst="rect">
+                      <a:avLst/>
+                    </a:prstGeom>
+                  </pic:spPr>
+                </pic:pic>
+              </a:graphicData>
+            </a:graphic>
+          </wp:inline>
+        </w:drawing>
+      </w:r>
+    </w:p>
+    <w:p>
+      <w:r>
+        <w:rPr>
+          <w:noProof/>
+        </w:rPr>
+        <w:drawing>
+          <wp:inline distT="0" distB="0" distL="0" distR="0" wp14:anchorId="6EF01835" wp14:editId="78AD3F93">
+            <wp:extent cx="5731510" cy="5946140"/>
+            <wp:effectExtent l="0" t="0" r="2540" b="0"/>
+            <wp:docPr id="19" name="Picture 19"/>
+            <wp:cNvGraphicFramePr>
+              <a:graphicFrameLocks xmlns:a="http://schemas.openxmlformats.org/drawingml/2006/main" noChangeAspect="1"/>
+            </wp:cNvGraphicFramePr>
+            <a:graphic xmlns:a="http://schemas.openxmlformats.org/drawingml/2006/main">
+              <a:graphicData uri="http://schemas.openxmlformats.org/drawingml/2006/picture">
+                <pic:pic xmlns:pic="http://schemas.openxmlformats.org/drawingml/2006/picture">
+                  <pic:nvPicPr>
+                    <pic:cNvPr id="1" name=""/>
+                    <pic:cNvPicPr/>
+                  </pic:nvPicPr>
+                  <pic:blipFill>
+                    <a:blip r:embed="rId23"/>
+                    <a:stretch>
+                      <a:fillRect/>
+                    </a:stretch>
+                  </pic:blipFill>
+                  <pic:spPr>
+                    <a:xfrm>
+                      <a:off x="0" y="0"/>
+                      <a:ext cx="5731510" cy="5946140"/>
+                    </a:xfrm>
+                    <a:prstGeom prst="rect">
+                      <a:avLst/>
+                    </a:prstGeom>
+                  </pic:spPr>
+                </pic:pic>
+              </a:graphicData>
+            </a:graphic>
+          </wp:inline>
+        </w:drawing>
+      </w:r>
+    </w:p>
+    <w:p>
+      <w:r>
+        <w:rPr>
+          <w:noProof/>
+        </w:rPr>
+        <w:lastRenderedPageBreak/>
+        <w:drawing>
+          <wp:inline distT="0" distB="0" distL="0" distR="0" wp14:anchorId="66DAE30B" wp14:editId="5513BA92">
+            <wp:extent cx="5731510" cy="4260850"/>
+            <wp:effectExtent l="0" t="0" r="2540" b="6350"/>
+            <wp:docPr id="20" name="Picture 20"/>
+            <wp:cNvGraphicFramePr>
+              <a:graphicFrameLocks xmlns:a="http://schemas.openxmlformats.org/drawingml/2006/main" noChangeAspect="1"/>
+            </wp:cNvGraphicFramePr>
+            <a:graphic xmlns:a="http://schemas.openxmlformats.org/drawingml/2006/main">
+              <a:graphicData uri="http://schemas.openxmlformats.org/drawingml/2006/picture">
+                <pic:pic xmlns:pic="http://schemas.openxmlformats.org/drawingml/2006/picture">
+                  <pic:nvPicPr>
+                    <pic:cNvPr id="1" name=""/>
+                    <pic:cNvPicPr/>
+                  </pic:nvPicPr>
+                  <pic:blipFill>
+                    <a:blip r:embed="rId24"/>
+                    <a:stretch>
+                      <a:fillRect/>
+                    </a:stretch>
+                  </pic:blipFill>
+                  <pic:spPr>
+                    <a:xfrm>
+                      <a:off x="0" y="0"/>
+                      <a:ext cx="5731510" cy="4260850"/>
+                    </a:xfrm>
+                    <a:prstGeom prst="rect">
+                      <a:avLst/>
+                    </a:prstGeom>
+                  </pic:spPr>
+                </pic:pic>
+              </a:graphicData>
+            </a:graphic>
+          </wp:inline>
+        </w:drawing>
+      </w:r>
+    </w:p>
+    <w:p>
+      <w:r>
+        <w:rPr>
+          <w:noProof/>
+        </w:rPr>
+        <w:drawing>
+          <wp:inline distT="0" distB="0" distL="0" distR="0" wp14:anchorId="26DD7DF5" wp14:editId="2F791FF9">
+            <wp:extent cx="5731510" cy="3128645"/>
+            <wp:effectExtent l="0" t="0" r="2540" b="0"/>
+            <wp:docPr id="21" name="Picture 21"/>
+            <wp:cNvGraphicFramePr>
+              <a:graphicFrameLocks xmlns:a="http://schemas.openxmlformats.org/drawingml/2006/main" noChangeAspect="1"/>
+            </wp:cNvGraphicFramePr>
+            <a:graphic xmlns:a="http://schemas.openxmlformats.org/drawingml/2006/main">
+              <a:graphicData uri="http://schemas.openxmlformats.org/drawingml/2006/picture">
+                <pic:pic xmlns:pic="http://schemas.openxmlformats.org/drawingml/2006/picture">
+                  <pic:nvPicPr>
+                    <pic:cNvPr id="1" name=""/>
+                    <pic:cNvPicPr/>
+                  </pic:nvPicPr>
+                  <pic:blipFill>
+                    <a:blip r:embed="rId25"/>
+                    <a:stretch>
+                      <a:fillRect/>
+                    </a:stretch>
+                  </pic:blipFill>
+                  <pic:spPr>
+                    <a:xfrm>
+                      <a:off x="0" y="0"/>
+                      <a:ext cx="5731510" cy="3128645"/>
+                    </a:xfrm>
+                    <a:prstGeom prst="rect">
+                      <a:avLst/>
+                    </a:prstGeom>
+                  </pic:spPr>
+                </pic:pic>
+              </a:graphicData>
+            </a:graphic>
+          </wp:inline>
+        </w:drawing>
+      </w:r>
+    </w:p>
+    <w:p>
+      <w:r>
+        <w:rPr>
+          <w:noProof/>
+        </w:rPr>
+        <w:lastRenderedPageBreak/>
+        <w:drawing>
+          <wp:inline distT="0" distB="0" distL="0" distR="0" wp14:anchorId="6C625016" wp14:editId="6521E54E">
+            <wp:extent cx="5731510" cy="1236980"/>
+            <wp:effectExtent l="0" t="0" r="2540" b="1270"/>
+            <wp:docPr id="22" name="Picture 22"/>
+            <wp:cNvGraphicFramePr>
+              <a:graphicFrameLocks xmlns:a="http://schemas.openxmlformats.org/drawingml/2006/main" noChangeAspect="1"/>
+            </wp:cNvGraphicFramePr>
+            <a:graphic xmlns:a="http://schemas.openxmlformats.org/drawingml/2006/main">
+              <a:graphicData uri="http://schemas.openxmlformats.org/drawingml/2006/picture">
+                <pic:pic xmlns:pic="http://schemas.openxmlformats.org/drawingml/2006/picture">
+                  <pic:nvPicPr>
+                    <pic:cNvPr id="1" name=""/>
+                    <pic:cNvPicPr/>
+                  </pic:nvPicPr>
+                  <pic:blipFill>
+                    <a:blip r:embed="rId26"/>
+                    <a:stretch>
+                      <a:fillRect/>
+                    </a:stretch>
+                  </pic:blipFill>
+                  <pic:spPr>
+                    <a:xfrm>
+                      <a:off x="0" y="0"/>
+                      <a:ext cx="5731510" cy="1236980"/>
+                    </a:xfrm>
+                    <a:prstGeom prst="rect">
+                      <a:avLst/>
+                    </a:prstGeom>
+                  </pic:spPr>
+                </pic:pic>
+              </a:graphicData>
+            </a:graphic>
+          </wp:inline>
+        </w:drawing>
+      </w:r>
+    </w:p>
+    <w:p/>
     <w:p/>
     <w:sectPr>
       <w:pgSz w:w="11906" w:h="16838"/>

</xml_diff>

<commit_message>
Injecting Reference Type Practical Video | Spring Framework Tutorial - ref as p schema and doc updated also
</commit_message>
<xml_diff>
--- a/_Notes/Practical Code.docx
+++ b/_Notes/Practical Code.docx
@@ -442,25 +442,7 @@
           <w:b w:val="0"/>
           <w:bCs w:val="0"/>
         </w:rPr>
-        <w:t xml:space="preserve">9. Injecting Collection </w:t>
-      </w:r>
-      <w:proofErr w:type="gramStart"/>
-      <w:r>
-        <w:rPr>
-          <w:rFonts w:ascii="Roboto" w:hAnsi="Roboto"/>
-          <w:b w:val="0"/>
-          <w:bCs w:val="0"/>
-        </w:rPr>
-        <w:t>Types[</w:t>
-      </w:r>
-      <w:proofErr w:type="gramEnd"/>
-      <w:r>
-        <w:rPr>
-          <w:rFonts w:ascii="Roboto" w:hAnsi="Roboto"/>
-          <w:b w:val="0"/>
-          <w:bCs w:val="0"/>
-        </w:rPr>
-        <w:t xml:space="preserve"> List , Set , Map , Properties ] | Practical | Spring Framework Tutorial</w:t>
+        <w:t>9. Injecting Collection Types[ List , Set , Map , Properties ] | Practical | Spring Framework Tutorial</w:t>
       </w:r>
     </w:p>
     <w:p/>
@@ -1118,6 +1100,45 @@
       </w:r>
     </w:p>
     <w:p/>
+    <w:p>
+      <w:r>
+        <w:drawing>
+          <wp:inline distT="0" distB="0" distL="0" distR="0" wp14:anchorId="731BD94A" wp14:editId="3FC4CE45">
+            <wp:extent cx="5731510" cy="802005"/>
+            <wp:effectExtent l="0" t="0" r="2540" b="0"/>
+            <wp:docPr id="23" name="Picture 23"/>
+            <wp:cNvGraphicFramePr>
+              <a:graphicFrameLocks xmlns:a="http://schemas.openxmlformats.org/drawingml/2006/main" noChangeAspect="1"/>
+            </wp:cNvGraphicFramePr>
+            <a:graphic xmlns:a="http://schemas.openxmlformats.org/drawingml/2006/main">
+              <a:graphicData uri="http://schemas.openxmlformats.org/drawingml/2006/picture">
+                <pic:pic xmlns:pic="http://schemas.openxmlformats.org/drawingml/2006/picture">
+                  <pic:nvPicPr>
+                    <pic:cNvPr id="1" name=""/>
+                    <pic:cNvPicPr/>
+                  </pic:nvPicPr>
+                  <pic:blipFill>
+                    <a:blip r:embed="rId27"/>
+                    <a:stretch>
+                      <a:fillRect/>
+                    </a:stretch>
+                  </pic:blipFill>
+                  <pic:spPr>
+                    <a:xfrm>
+                      <a:off x="0" y="0"/>
+                      <a:ext cx="5731510" cy="802005"/>
+                    </a:xfrm>
+                    <a:prstGeom prst="rect">
+                      <a:avLst/>
+                    </a:prstGeom>
+                  </pic:spPr>
+                </pic:pic>
+              </a:graphicData>
+            </a:graphic>
+          </wp:inline>
+        </w:drawing>
+      </w:r>
+    </w:p>
     <w:p/>
     <w:sectPr>
       <w:pgSz w:w="11906" w:h="16838"/>

</xml_diff>

<commit_message>
Constructor Injection Complete Explanation | Spring Framework Tutorial
</commit_message>
<xml_diff>
--- a/_Notes/Practical Code.docx
+++ b/_Notes/Practical Code.docx
@@ -53,7 +53,7 @@
                     <pic:cNvPicPr/>
                   </pic:nvPicPr>
                   <pic:blipFill>
-                    <a:blip r:embed="rId5"/>
+                    <a:blip r:embed="rId6"/>
                     <a:stretch>
                       <a:fillRect/>
                     </a:stretch>
@@ -96,7 +96,7 @@
                     <pic:cNvPicPr/>
                   </pic:nvPicPr>
                   <pic:blipFill>
-                    <a:blip r:embed="rId6"/>
+                    <a:blip r:embed="rId7"/>
                     <a:stretch>
                       <a:fillRect/>
                     </a:stretch>
@@ -139,7 +139,7 @@
                     <pic:cNvPicPr/>
                   </pic:nvPicPr>
                   <pic:blipFill>
-                    <a:blip r:embed="rId7"/>
+                    <a:blip r:embed="rId8"/>
                     <a:stretch>
                       <a:fillRect/>
                     </a:stretch>
@@ -182,7 +182,7 @@
                     <pic:cNvPicPr/>
                   </pic:nvPicPr>
                   <pic:blipFill>
-                    <a:blip r:embed="rId8"/>
+                    <a:blip r:embed="rId9"/>
                     <a:stretch>
                       <a:fillRect/>
                     </a:stretch>
@@ -262,7 +262,7 @@
                     <pic:cNvPicPr/>
                   </pic:nvPicPr>
                   <pic:blipFill>
-                    <a:blip r:embed="rId9"/>
+                    <a:blip r:embed="rId10"/>
                     <a:stretch>
                       <a:fillRect/>
                     </a:stretch>
@@ -306,7 +306,7 @@
                     <pic:cNvPicPr/>
                   </pic:nvPicPr>
                   <pic:blipFill>
-                    <a:blip r:embed="rId10"/>
+                    <a:blip r:embed="rId11"/>
                     <a:stretch>
                       <a:fillRect/>
                     </a:stretch>
@@ -361,7 +361,7 @@
                     <pic:cNvPicPr/>
                   </pic:nvPicPr>
                   <pic:blipFill>
-                    <a:blip r:embed="rId11"/>
+                    <a:blip r:embed="rId12"/>
                     <a:stretch>
                       <a:fillRect/>
                     </a:stretch>
@@ -403,7 +403,7 @@
                     <pic:cNvPicPr/>
                   </pic:nvPicPr>
                   <pic:blipFill>
-                    <a:blip r:embed="rId12"/>
+                    <a:blip r:embed="rId13"/>
                     <a:stretch>
                       <a:fillRect/>
                     </a:stretch>
@@ -442,7 +442,25 @@
           <w:b w:val="0"/>
           <w:bCs w:val="0"/>
         </w:rPr>
-        <w:t>9. Injecting Collection Types[ List , Set , Map , Properties ] | Practical | Spring Framework Tutorial</w:t>
+        <w:t xml:space="preserve">9. Injecting Collection </w:t>
+      </w:r>
+      <w:proofErr w:type="gramStart"/>
+      <w:r>
+        <w:rPr>
+          <w:rFonts w:ascii="Roboto" w:hAnsi="Roboto"/>
+          <w:b w:val="0"/>
+          <w:bCs w:val="0"/>
+        </w:rPr>
+        <w:t>Types[</w:t>
+      </w:r>
+      <w:proofErr w:type="gramEnd"/>
+      <w:r>
+        <w:rPr>
+          <w:rFonts w:ascii="Roboto" w:hAnsi="Roboto"/>
+          <w:b w:val="0"/>
+          <w:bCs w:val="0"/>
+        </w:rPr>
+        <w:t xml:space="preserve"> List , Set , Map , Properties ] | Practical | Spring Framework Tutorial</w:t>
       </w:r>
     </w:p>
     <w:p/>
@@ -468,7 +486,7 @@
                     <pic:cNvPicPr/>
                   </pic:nvPicPr>
                   <pic:blipFill>
-                    <a:blip r:embed="rId13"/>
+                    <a:blip r:embed="rId14"/>
                     <a:stretch>
                       <a:fillRect/>
                     </a:stretch>
@@ -510,7 +528,7 @@
                     <pic:cNvPicPr/>
                   </pic:nvPicPr>
                   <pic:blipFill>
-                    <a:blip r:embed="rId14"/>
+                    <a:blip r:embed="rId15"/>
                     <a:stretch>
                       <a:fillRect/>
                     </a:stretch>
@@ -553,7 +571,7 @@
                     <pic:cNvPicPr/>
                   </pic:nvPicPr>
                   <pic:blipFill>
-                    <a:blip r:embed="rId15"/>
+                    <a:blip r:embed="rId16"/>
                     <a:stretch>
                       <a:fillRect/>
                     </a:stretch>
@@ -595,7 +613,7 @@
                     <pic:cNvPicPr/>
                   </pic:nvPicPr>
                   <pic:blipFill>
-                    <a:blip r:embed="rId16"/>
+                    <a:blip r:embed="rId17"/>
                     <a:stretch>
                       <a:fillRect/>
                     </a:stretch>
@@ -637,7 +655,7 @@
                     <pic:cNvPicPr/>
                   </pic:nvPicPr>
                   <pic:blipFill>
-                    <a:blip r:embed="rId17"/>
+                    <a:blip r:embed="rId18"/>
                     <a:stretch>
                       <a:fillRect/>
                     </a:stretch>
@@ -717,7 +735,7 @@
                     <pic:cNvPicPr/>
                   </pic:nvPicPr>
                   <pic:blipFill>
-                    <a:blip r:embed="rId18"/>
+                    <a:blip r:embed="rId19"/>
                     <a:stretch>
                       <a:fillRect/>
                     </a:stretch>
@@ -759,7 +777,7 @@
                     <pic:cNvPicPr/>
                   </pic:nvPicPr>
                   <pic:blipFill>
-                    <a:blip r:embed="rId19"/>
+                    <a:blip r:embed="rId20"/>
                     <a:stretch>
                       <a:fillRect/>
                     </a:stretch>
@@ -802,7 +820,7 @@
                     <pic:cNvPicPr/>
                   </pic:nvPicPr>
                   <pic:blipFill>
-                    <a:blip r:embed="rId20"/>
+                    <a:blip r:embed="rId21"/>
                     <a:stretch>
                       <a:fillRect/>
                     </a:stretch>
@@ -844,7 +862,7 @@
                     <pic:cNvPicPr/>
                   </pic:nvPicPr>
                   <pic:blipFill>
-                    <a:blip r:embed="rId21"/>
+                    <a:blip r:embed="rId22"/>
                     <a:stretch>
                       <a:fillRect/>
                     </a:stretch>
@@ -908,7 +926,7 @@
                     <pic:cNvPicPr/>
                   </pic:nvPicPr>
                   <pic:blipFill>
-                    <a:blip r:embed="rId22"/>
+                    <a:blip r:embed="rId23"/>
                     <a:stretch>
                       <a:fillRect/>
                     </a:stretch>
@@ -950,7 +968,7 @@
                     <pic:cNvPicPr/>
                   </pic:nvPicPr>
                   <pic:blipFill>
-                    <a:blip r:embed="rId23"/>
+                    <a:blip r:embed="rId24"/>
                     <a:stretch>
                       <a:fillRect/>
                     </a:stretch>
@@ -993,7 +1011,7 @@
                     <pic:cNvPicPr/>
                   </pic:nvPicPr>
                   <pic:blipFill>
-                    <a:blip r:embed="rId24"/>
+                    <a:blip r:embed="rId25"/>
                     <a:stretch>
                       <a:fillRect/>
                     </a:stretch>
@@ -1035,7 +1053,7 @@
                     <pic:cNvPicPr/>
                   </pic:nvPicPr>
                   <pic:blipFill>
-                    <a:blip r:embed="rId25"/>
+                    <a:blip r:embed="rId26"/>
                     <a:stretch>
                       <a:fillRect/>
                     </a:stretch>
@@ -1078,7 +1096,7 @@
                     <pic:cNvPicPr/>
                   </pic:nvPicPr>
                   <pic:blipFill>
-                    <a:blip r:embed="rId26"/>
+                    <a:blip r:embed="rId27"/>
                     <a:stretch>
                       <a:fillRect/>
                     </a:stretch>
@@ -1101,7 +1119,25 @@
     </w:p>
     <w:p/>
     <w:p>
-      <w:r>
+      <w:pPr>
+        <w:rPr>
+          <w:b/>
+          <w:bCs/>
+        </w:rPr>
+      </w:pPr>
+      <w:r>
+        <w:rPr>
+          <w:b/>
+          <w:bCs/>
+        </w:rPr>
+        <w:t>Using ref as attribute and p schema</w:t>
+      </w:r>
+    </w:p>
+    <w:p>
+      <w:r>
+        <w:rPr>
+          <w:noProof/>
+        </w:rPr>
         <w:drawing>
           <wp:inline distT="0" distB="0" distL="0" distR="0" wp14:anchorId="731BD94A" wp14:editId="3FC4CE45">
             <wp:extent cx="5731510" cy="802005"/>
@@ -1118,7 +1154,7 @@
                     <pic:cNvPicPr/>
                   </pic:nvPicPr>
                   <pic:blipFill>
-                    <a:blip r:embed="rId27"/>
+                    <a:blip r:embed="rId28"/>
                     <a:stretch>
                       <a:fillRect/>
                     </a:stretch>
@@ -1127,6 +1163,192 @@
                     <a:xfrm>
                       <a:off x="0" y="0"/>
                       <a:ext cx="5731510" cy="802005"/>
+                    </a:xfrm>
+                    <a:prstGeom prst="rect">
+                      <a:avLst/>
+                    </a:prstGeom>
+                  </pic:spPr>
+                </pic:pic>
+              </a:graphicData>
+            </a:graphic>
+          </wp:inline>
+        </w:drawing>
+      </w:r>
+    </w:p>
+    <w:p/>
+    <w:p>
+      <w:pPr>
+        <w:pStyle w:val="Heading1"/>
+        <w:shd w:val="clear" w:color="auto" w:fill="181818"/>
+        <w:spacing w:before="0" w:beforeAutospacing="0" w:after="0" w:afterAutospacing="0"/>
+        <w:rPr>
+          <w:rFonts w:ascii="Roboto" w:hAnsi="Roboto"/>
+          <w:b w:val="0"/>
+          <w:bCs w:val="0"/>
+        </w:rPr>
+      </w:pPr>
+      <w:r>
+        <w:rPr>
+          <w:rFonts w:ascii="Roboto" w:hAnsi="Roboto"/>
+          <w:b w:val="0"/>
+          <w:bCs w:val="0"/>
+        </w:rPr>
+        <w:t xml:space="preserve">11. </w:t>
+      </w:r>
+      <w:r>
+        <w:rPr>
+          <w:rFonts w:ascii="Roboto" w:hAnsi="Roboto"/>
+          <w:b w:val="0"/>
+          <w:bCs w:val="0"/>
+        </w:rPr>
+        <w:t>Constructor Injection Complete Explanation | Spring Framework Tutorial</w:t>
+      </w:r>
+    </w:p>
+    <w:p>
+      <w:r>
+        <w:drawing>
+          <wp:inline distT="0" distB="0" distL="0" distR="0" wp14:anchorId="1805559F" wp14:editId="163C4BA2">
+            <wp:extent cx="5731510" cy="1497965"/>
+            <wp:effectExtent l="0" t="0" r="2540" b="6985"/>
+            <wp:docPr id="24" name="Picture 24"/>
+            <wp:cNvGraphicFramePr>
+              <a:graphicFrameLocks xmlns:a="http://schemas.openxmlformats.org/drawingml/2006/main" noChangeAspect="1"/>
+            </wp:cNvGraphicFramePr>
+            <a:graphic xmlns:a="http://schemas.openxmlformats.org/drawingml/2006/main">
+              <a:graphicData uri="http://schemas.openxmlformats.org/drawingml/2006/picture">
+                <pic:pic xmlns:pic="http://schemas.openxmlformats.org/drawingml/2006/picture">
+                  <pic:nvPicPr>
+                    <pic:cNvPr id="1" name=""/>
+                    <pic:cNvPicPr/>
+                  </pic:nvPicPr>
+                  <pic:blipFill>
+                    <a:blip r:embed="rId29"/>
+                    <a:stretch>
+                      <a:fillRect/>
+                    </a:stretch>
+                  </pic:blipFill>
+                  <pic:spPr>
+                    <a:xfrm>
+                      <a:off x="0" y="0"/>
+                      <a:ext cx="5731510" cy="1497965"/>
+                    </a:xfrm>
+                    <a:prstGeom prst="rect">
+                      <a:avLst/>
+                    </a:prstGeom>
+                  </pic:spPr>
+                </pic:pic>
+              </a:graphicData>
+            </a:graphic>
+          </wp:inline>
+        </w:drawing>
+      </w:r>
+    </w:p>
+    <w:p>
+      <w:r>
+        <w:drawing>
+          <wp:inline distT="0" distB="0" distL="0" distR="0" wp14:anchorId="2023CBC5" wp14:editId="38F52B7A">
+            <wp:extent cx="5731510" cy="2577465"/>
+            <wp:effectExtent l="0" t="0" r="2540" b="0"/>
+            <wp:docPr id="25" name="Picture 25"/>
+            <wp:cNvGraphicFramePr>
+              <a:graphicFrameLocks xmlns:a="http://schemas.openxmlformats.org/drawingml/2006/main" noChangeAspect="1"/>
+            </wp:cNvGraphicFramePr>
+            <a:graphic xmlns:a="http://schemas.openxmlformats.org/drawingml/2006/main">
+              <a:graphicData uri="http://schemas.openxmlformats.org/drawingml/2006/picture">
+                <pic:pic xmlns:pic="http://schemas.openxmlformats.org/drawingml/2006/picture">
+                  <pic:nvPicPr>
+                    <pic:cNvPr id="1" name=""/>
+                    <pic:cNvPicPr/>
+                  </pic:nvPicPr>
+                  <pic:blipFill>
+                    <a:blip r:embed="rId30"/>
+                    <a:stretch>
+                      <a:fillRect/>
+                    </a:stretch>
+                  </pic:blipFill>
+                  <pic:spPr>
+                    <a:xfrm>
+                      <a:off x="0" y="0"/>
+                      <a:ext cx="5731510" cy="2577465"/>
+                    </a:xfrm>
+                    <a:prstGeom prst="rect">
+                      <a:avLst/>
+                    </a:prstGeom>
+                  </pic:spPr>
+                </pic:pic>
+              </a:graphicData>
+            </a:graphic>
+          </wp:inline>
+        </w:drawing>
+      </w:r>
+    </w:p>
+    <w:p>
+      <w:r>
+        <w:lastRenderedPageBreak/>
+        <w:drawing>
+          <wp:inline distT="0" distB="0" distL="0" distR="0" wp14:anchorId="19BD1C16" wp14:editId="743378AA">
+            <wp:extent cx="5731510" cy="3242945"/>
+            <wp:effectExtent l="0" t="0" r="2540" b="0"/>
+            <wp:docPr id="26" name="Picture 26"/>
+            <wp:cNvGraphicFramePr>
+              <a:graphicFrameLocks xmlns:a="http://schemas.openxmlformats.org/drawingml/2006/main" noChangeAspect="1"/>
+            </wp:cNvGraphicFramePr>
+            <a:graphic xmlns:a="http://schemas.openxmlformats.org/drawingml/2006/main">
+              <a:graphicData uri="http://schemas.openxmlformats.org/drawingml/2006/picture">
+                <pic:pic xmlns:pic="http://schemas.openxmlformats.org/drawingml/2006/picture">
+                  <pic:nvPicPr>
+                    <pic:cNvPr id="1" name=""/>
+                    <pic:cNvPicPr/>
+                  </pic:nvPicPr>
+                  <pic:blipFill>
+                    <a:blip r:embed="rId31"/>
+                    <a:stretch>
+                      <a:fillRect/>
+                    </a:stretch>
+                  </pic:blipFill>
+                  <pic:spPr>
+                    <a:xfrm>
+                      <a:off x="0" y="0"/>
+                      <a:ext cx="5731510" cy="3242945"/>
+                    </a:xfrm>
+                    <a:prstGeom prst="rect">
+                      <a:avLst/>
+                    </a:prstGeom>
+                  </pic:spPr>
+                </pic:pic>
+              </a:graphicData>
+            </a:graphic>
+          </wp:inline>
+        </w:drawing>
+      </w:r>
+    </w:p>
+    <w:p>
+      <w:r>
+        <w:drawing>
+          <wp:inline distT="0" distB="0" distL="0" distR="0" wp14:anchorId="56A22F0B" wp14:editId="26F3AC2A">
+            <wp:extent cx="5670841" cy="1079555"/>
+            <wp:effectExtent l="0" t="0" r="6350" b="6350"/>
+            <wp:docPr id="27" name="Picture 27"/>
+            <wp:cNvGraphicFramePr>
+              <a:graphicFrameLocks xmlns:a="http://schemas.openxmlformats.org/drawingml/2006/main" noChangeAspect="1"/>
+            </wp:cNvGraphicFramePr>
+            <a:graphic xmlns:a="http://schemas.openxmlformats.org/drawingml/2006/main">
+              <a:graphicData uri="http://schemas.openxmlformats.org/drawingml/2006/picture">
+                <pic:pic xmlns:pic="http://schemas.openxmlformats.org/drawingml/2006/picture">
+                  <pic:nvPicPr>
+                    <pic:cNvPr id="1" name=""/>
+                    <pic:cNvPicPr/>
+                  </pic:nvPicPr>
+                  <pic:blipFill>
+                    <a:blip r:embed="rId32"/>
+                    <a:stretch>
+                      <a:fillRect/>
+                    </a:stretch>
+                  </pic:blipFill>
+                  <pic:spPr>
+                    <a:xfrm>
+                      <a:off x="0" y="0"/>
+                      <a:ext cx="5670841" cy="1079555"/>
                     </a:xfrm>
                     <a:prstGeom prst="rect">
                       <a:avLst/>
@@ -2111,4 +2333,16 @@
     </a:ext>
   </a:extLst>
 </a:theme>
+</file>
+
+<file path=customXml/item1.xml><?xml version="1.0" encoding="utf-8"?>
+<b:Sources xmlns:b="http://schemas.openxmlformats.org/officeDocument/2006/bibliography" xmlns="http://schemas.openxmlformats.org/officeDocument/2006/bibliography" SelectedStyle="\APASixthEditionOfficeOnline.xsl" StyleName="APA" Version="6"/>
+</file>
+
+<file path=customXml/itemProps1.xml><?xml version="1.0" encoding="utf-8"?>
+<ds:datastoreItem xmlns:ds="http://schemas.openxmlformats.org/officeDocument/2006/customXml" ds:itemID="{3C8BE180-FBDA-459C-947A-5B3DED9AFA9E}">
+  <ds:schemaRefs>
+    <ds:schemaRef ds:uri="http://schemas.openxmlformats.org/officeDocument/2006/bibliography"/>
+  </ds:schemaRefs>
+</ds:datastoreItem>
 </file>
</xml_diff>

<commit_message>
Constructor Injection Complete Explanation | Spring Framework Tutorial - Constructor Injection with ref
</commit_message>
<xml_diff>
--- a/_Notes/Practical Code.docx
+++ b/_Notes/Practical Code.docx
@@ -1193,19 +1193,14 @@
           <w:b w:val="0"/>
           <w:bCs w:val="0"/>
         </w:rPr>
-        <w:t xml:space="preserve">11. </w:t>
-      </w:r>
-      <w:r>
-        <w:rPr>
-          <w:rFonts w:ascii="Roboto" w:hAnsi="Roboto"/>
-          <w:b w:val="0"/>
-          <w:bCs w:val="0"/>
-        </w:rPr>
-        <w:t>Constructor Injection Complete Explanation | Spring Framework Tutorial</w:t>
-      </w:r>
-    </w:p>
-    <w:p>
-      <w:r>
+        <w:t>11. Constructor Injection Complete Explanation | Spring Framework Tutorial</w:t>
+      </w:r>
+    </w:p>
+    <w:p>
+      <w:r>
+        <w:rPr>
+          <w:noProof/>
+        </w:rPr>
         <w:drawing>
           <wp:inline distT="0" distB="0" distL="0" distR="0" wp14:anchorId="1805559F" wp14:editId="163C4BA2">
             <wp:extent cx="5731510" cy="1497965"/>
@@ -1245,6 +1240,9 @@
     </w:p>
     <w:p>
       <w:r>
+        <w:rPr>
+          <w:noProof/>
+        </w:rPr>
         <w:drawing>
           <wp:inline distT="0" distB="0" distL="0" distR="0" wp14:anchorId="2023CBC5" wp14:editId="38F52B7A">
             <wp:extent cx="5731510" cy="2577465"/>
@@ -1284,6 +1282,9 @@
     </w:p>
     <w:p>
       <w:r>
+        <w:rPr>
+          <w:noProof/>
+        </w:rPr>
         <w:lastRenderedPageBreak/>
         <w:drawing>
           <wp:inline distT="0" distB="0" distL="0" distR="0" wp14:anchorId="19BD1C16" wp14:editId="743378AA">
@@ -1324,6 +1325,9 @@
     </w:p>
     <w:p>
       <w:r>
+        <w:rPr>
+          <w:noProof/>
+        </w:rPr>
         <w:drawing>
           <wp:inline distT="0" distB="0" distL="0" distR="0" wp14:anchorId="56A22F0B" wp14:editId="26F3AC2A">
             <wp:extent cx="5670841" cy="1079555"/>
@@ -1362,6 +1366,292 @@
       </w:r>
     </w:p>
     <w:p/>
+    <w:p>
+      <w:pPr>
+        <w:rPr>
+          <w:b/>
+          <w:bCs/>
+          <w:sz w:val="24"/>
+          <w:szCs w:val="22"/>
+        </w:rPr>
+      </w:pPr>
+      <w:r>
+        <w:rPr>
+          <w:b/>
+          <w:bCs/>
+          <w:sz w:val="24"/>
+          <w:szCs w:val="22"/>
+        </w:rPr>
+        <w:t>Constructor Injection with ref</w:t>
+      </w:r>
+    </w:p>
+    <w:p>
+      <w:pPr>
+        <w:rPr>
+          <w:b/>
+          <w:bCs/>
+          <w:sz w:val="24"/>
+          <w:szCs w:val="22"/>
+        </w:rPr>
+      </w:pPr>
+      <w:r>
+        <w:rPr>
+          <w:b/>
+          <w:bCs/>
+          <w:sz w:val="24"/>
+          <w:szCs w:val="22"/>
+        </w:rPr>
+        <w:drawing>
+          <wp:inline distT="0" distB="0" distL="0" distR="0" wp14:anchorId="53EDB24A" wp14:editId="2ED7EB3E">
+            <wp:extent cx="5731510" cy="1435735"/>
+            <wp:effectExtent l="0" t="0" r="2540" b="0"/>
+            <wp:docPr id="28" name="Picture 28"/>
+            <wp:cNvGraphicFramePr>
+              <a:graphicFrameLocks xmlns:a="http://schemas.openxmlformats.org/drawingml/2006/main" noChangeAspect="1"/>
+            </wp:cNvGraphicFramePr>
+            <a:graphic xmlns:a="http://schemas.openxmlformats.org/drawingml/2006/main">
+              <a:graphicData uri="http://schemas.openxmlformats.org/drawingml/2006/picture">
+                <pic:pic xmlns:pic="http://schemas.openxmlformats.org/drawingml/2006/picture">
+                  <pic:nvPicPr>
+                    <pic:cNvPr id="1" name=""/>
+                    <pic:cNvPicPr/>
+                  </pic:nvPicPr>
+                  <pic:blipFill>
+                    <a:blip r:embed="rId33"/>
+                    <a:stretch>
+                      <a:fillRect/>
+                    </a:stretch>
+                  </pic:blipFill>
+                  <pic:spPr>
+                    <a:xfrm>
+                      <a:off x="0" y="0"/>
+                      <a:ext cx="5731510" cy="1435735"/>
+                    </a:xfrm>
+                    <a:prstGeom prst="rect">
+                      <a:avLst/>
+                    </a:prstGeom>
+                  </pic:spPr>
+                </pic:pic>
+              </a:graphicData>
+            </a:graphic>
+          </wp:inline>
+        </w:drawing>
+      </w:r>
+    </w:p>
+    <w:p>
+      <w:pPr>
+        <w:rPr>
+          <w:b/>
+          <w:bCs/>
+          <w:sz w:val="24"/>
+          <w:szCs w:val="22"/>
+        </w:rPr>
+      </w:pPr>
+      <w:r>
+        <w:rPr>
+          <w:b/>
+          <w:bCs/>
+          <w:sz w:val="24"/>
+          <w:szCs w:val="22"/>
+        </w:rPr>
+        <w:lastRenderedPageBreak/>
+        <w:drawing>
+          <wp:inline distT="0" distB="0" distL="0" distR="0" wp14:anchorId="126D0679" wp14:editId="5D7F5E06">
+            <wp:extent cx="5731510" cy="2905125"/>
+            <wp:effectExtent l="0" t="0" r="2540" b="9525"/>
+            <wp:docPr id="29" name="Picture 29"/>
+            <wp:cNvGraphicFramePr>
+              <a:graphicFrameLocks xmlns:a="http://schemas.openxmlformats.org/drawingml/2006/main" noChangeAspect="1"/>
+            </wp:cNvGraphicFramePr>
+            <a:graphic xmlns:a="http://schemas.openxmlformats.org/drawingml/2006/main">
+              <a:graphicData uri="http://schemas.openxmlformats.org/drawingml/2006/picture">
+                <pic:pic xmlns:pic="http://schemas.openxmlformats.org/drawingml/2006/picture">
+                  <pic:nvPicPr>
+                    <pic:cNvPr id="1" name=""/>
+                    <pic:cNvPicPr/>
+                  </pic:nvPicPr>
+                  <pic:blipFill>
+                    <a:blip r:embed="rId34"/>
+                    <a:stretch>
+                      <a:fillRect/>
+                    </a:stretch>
+                  </pic:blipFill>
+                  <pic:spPr>
+                    <a:xfrm>
+                      <a:off x="0" y="0"/>
+                      <a:ext cx="5731510" cy="2905125"/>
+                    </a:xfrm>
+                    <a:prstGeom prst="rect">
+                      <a:avLst/>
+                    </a:prstGeom>
+                  </pic:spPr>
+                </pic:pic>
+              </a:graphicData>
+            </a:graphic>
+          </wp:inline>
+        </w:drawing>
+      </w:r>
+    </w:p>
+    <w:p>
+      <w:pPr>
+        <w:rPr>
+          <w:b/>
+          <w:bCs/>
+          <w:sz w:val="24"/>
+          <w:szCs w:val="22"/>
+        </w:rPr>
+      </w:pPr>
+      <w:r>
+        <w:rPr>
+          <w:b/>
+          <w:bCs/>
+          <w:sz w:val="24"/>
+          <w:szCs w:val="22"/>
+        </w:rPr>
+        <w:drawing>
+          <wp:inline distT="0" distB="0" distL="0" distR="0" wp14:anchorId="0DCBA7C5" wp14:editId="1EBF4167">
+            <wp:extent cx="5731510" cy="2531110"/>
+            <wp:effectExtent l="0" t="0" r="2540" b="2540"/>
+            <wp:docPr id="30" name="Picture 30"/>
+            <wp:cNvGraphicFramePr>
+              <a:graphicFrameLocks xmlns:a="http://schemas.openxmlformats.org/drawingml/2006/main" noChangeAspect="1"/>
+            </wp:cNvGraphicFramePr>
+            <a:graphic xmlns:a="http://schemas.openxmlformats.org/drawingml/2006/main">
+              <a:graphicData uri="http://schemas.openxmlformats.org/drawingml/2006/picture">
+                <pic:pic xmlns:pic="http://schemas.openxmlformats.org/drawingml/2006/picture">
+                  <pic:nvPicPr>
+                    <pic:cNvPr id="1" name=""/>
+                    <pic:cNvPicPr/>
+                  </pic:nvPicPr>
+                  <pic:blipFill>
+                    <a:blip r:embed="rId35"/>
+                    <a:stretch>
+                      <a:fillRect/>
+                    </a:stretch>
+                  </pic:blipFill>
+                  <pic:spPr>
+                    <a:xfrm>
+                      <a:off x="0" y="0"/>
+                      <a:ext cx="5731510" cy="2531110"/>
+                    </a:xfrm>
+                    <a:prstGeom prst="rect">
+                      <a:avLst/>
+                    </a:prstGeom>
+                  </pic:spPr>
+                </pic:pic>
+              </a:graphicData>
+            </a:graphic>
+          </wp:inline>
+        </w:drawing>
+      </w:r>
+    </w:p>
+    <w:p>
+      <w:pPr>
+        <w:rPr>
+          <w:sz w:val="24"/>
+          <w:szCs w:val="22"/>
+        </w:rPr>
+      </w:pPr>
+      <w:r>
+        <w:rPr>
+          <w:sz w:val="24"/>
+          <w:szCs w:val="22"/>
+        </w:rPr>
+        <w:lastRenderedPageBreak/>
+        <w:drawing>
+          <wp:inline distT="0" distB="0" distL="0" distR="0" wp14:anchorId="5095B94B" wp14:editId="57B3C613">
+            <wp:extent cx="5731510" cy="3204210"/>
+            <wp:effectExtent l="0" t="0" r="2540" b="0"/>
+            <wp:docPr id="31" name="Picture 31"/>
+            <wp:cNvGraphicFramePr>
+              <a:graphicFrameLocks xmlns:a="http://schemas.openxmlformats.org/drawingml/2006/main" noChangeAspect="1"/>
+            </wp:cNvGraphicFramePr>
+            <a:graphic xmlns:a="http://schemas.openxmlformats.org/drawingml/2006/main">
+              <a:graphicData uri="http://schemas.openxmlformats.org/drawingml/2006/picture">
+                <pic:pic xmlns:pic="http://schemas.openxmlformats.org/drawingml/2006/picture">
+                  <pic:nvPicPr>
+                    <pic:cNvPr id="1" name=""/>
+                    <pic:cNvPicPr/>
+                  </pic:nvPicPr>
+                  <pic:blipFill>
+                    <a:blip r:embed="rId36"/>
+                    <a:stretch>
+                      <a:fillRect/>
+                    </a:stretch>
+                  </pic:blipFill>
+                  <pic:spPr>
+                    <a:xfrm>
+                      <a:off x="0" y="0"/>
+                      <a:ext cx="5731510" cy="3204210"/>
+                    </a:xfrm>
+                    <a:prstGeom prst="rect">
+                      <a:avLst/>
+                    </a:prstGeom>
+                  </pic:spPr>
+                </pic:pic>
+              </a:graphicData>
+            </a:graphic>
+          </wp:inline>
+        </w:drawing>
+      </w:r>
+    </w:p>
+    <w:p>
+      <w:pPr>
+        <w:rPr>
+          <w:sz w:val="24"/>
+          <w:szCs w:val="22"/>
+        </w:rPr>
+      </w:pPr>
+      <w:r>
+        <w:rPr>
+          <w:sz w:val="24"/>
+          <w:szCs w:val="22"/>
+        </w:rPr>
+        <w:drawing>
+          <wp:inline distT="0" distB="0" distL="0" distR="0" wp14:anchorId="10D16987" wp14:editId="4C75A8E3">
+            <wp:extent cx="5731510" cy="984885"/>
+            <wp:effectExtent l="0" t="0" r="2540" b="5715"/>
+            <wp:docPr id="32" name="Picture 32"/>
+            <wp:cNvGraphicFramePr>
+              <a:graphicFrameLocks xmlns:a="http://schemas.openxmlformats.org/drawingml/2006/main" noChangeAspect="1"/>
+            </wp:cNvGraphicFramePr>
+            <a:graphic xmlns:a="http://schemas.openxmlformats.org/drawingml/2006/main">
+              <a:graphicData uri="http://schemas.openxmlformats.org/drawingml/2006/picture">
+                <pic:pic xmlns:pic="http://schemas.openxmlformats.org/drawingml/2006/picture">
+                  <pic:nvPicPr>
+                    <pic:cNvPr id="1" name=""/>
+                    <pic:cNvPicPr/>
+                  </pic:nvPicPr>
+                  <pic:blipFill>
+                    <a:blip r:embed="rId37"/>
+                    <a:stretch>
+                      <a:fillRect/>
+                    </a:stretch>
+                  </pic:blipFill>
+                  <pic:spPr>
+                    <a:xfrm>
+                      <a:off x="0" y="0"/>
+                      <a:ext cx="5731510" cy="984885"/>
+                    </a:xfrm>
+                    <a:prstGeom prst="rect">
+                      <a:avLst/>
+                    </a:prstGeom>
+                  </pic:spPr>
+                </pic:pic>
+              </a:graphicData>
+            </a:graphic>
+          </wp:inline>
+        </w:drawing>
+      </w:r>
+    </w:p>
+    <w:p>
+      <w:pPr>
+        <w:rPr>
+          <w:sz w:val="24"/>
+          <w:szCs w:val="22"/>
+        </w:rPr>
+      </w:pPr>
+    </w:p>
     <w:sectPr>
       <w:pgSz w:w="11906" w:h="16838"/>
       <w:pgMar w:top="1440" w:right="1440" w:bottom="1440" w:left="1440" w:header="708" w:footer="708" w:gutter="0"/>

</xml_diff>

<commit_message>
Constructor Injection Complete Explanation | Spring Framework Tutorial - passing list collection using constructor injection
</commit_message>
<xml_diff>
--- a/_Notes/Practical Code.docx
+++ b/_Notes/Practical Code.docx
@@ -1398,6 +1398,7 @@
         <w:rPr>
           <w:b/>
           <w:bCs/>
+          <w:noProof/>
           <w:sz w:val="24"/>
           <w:szCs w:val="22"/>
         </w:rPr>
@@ -1451,6 +1452,7 @@
         <w:rPr>
           <w:b/>
           <w:bCs/>
+          <w:noProof/>
           <w:sz w:val="24"/>
           <w:szCs w:val="22"/>
         </w:rPr>
@@ -1505,6 +1507,7 @@
         <w:rPr>
           <w:b/>
           <w:bCs/>
+          <w:noProof/>
           <w:sz w:val="24"/>
           <w:szCs w:val="22"/>
         </w:rPr>
@@ -1554,6 +1557,7 @@
       </w:pPr>
       <w:r>
         <w:rPr>
+          <w:noProof/>
           <w:sz w:val="24"/>
           <w:szCs w:val="22"/>
         </w:rPr>
@@ -1604,6 +1608,7 @@
       </w:pPr>
       <w:r>
         <w:rPr>
+          <w:noProof/>
           <w:sz w:val="24"/>
           <w:szCs w:val="22"/>
         </w:rPr>
@@ -1632,6 +1637,177 @@
                     <a:xfrm>
                       <a:off x="0" y="0"/>
                       <a:ext cx="5731510" cy="984885"/>
+                    </a:xfrm>
+                    <a:prstGeom prst="rect">
+                      <a:avLst/>
+                    </a:prstGeom>
+                  </pic:spPr>
+                </pic:pic>
+              </a:graphicData>
+            </a:graphic>
+          </wp:inline>
+        </w:drawing>
+      </w:r>
+    </w:p>
+    <w:p>
+      <w:pPr>
+        <w:rPr>
+          <w:sz w:val="24"/>
+          <w:szCs w:val="22"/>
+        </w:rPr>
+      </w:pPr>
+    </w:p>
+    <w:p>
+      <w:pPr>
+        <w:rPr>
+          <w:sz w:val="24"/>
+          <w:szCs w:val="22"/>
+        </w:rPr>
+      </w:pPr>
+      <w:r>
+        <w:rPr>
+          <w:sz w:val="24"/>
+          <w:szCs w:val="22"/>
+        </w:rPr>
+        <w:t>Passing list using Constructor injection: -</w:t>
+      </w:r>
+    </w:p>
+    <w:p>
+      <w:pPr>
+        <w:rPr>
+          <w:sz w:val="24"/>
+          <w:szCs w:val="22"/>
+        </w:rPr>
+      </w:pPr>
+      <w:r>
+        <w:rPr>
+          <w:sz w:val="24"/>
+          <w:szCs w:val="22"/>
+        </w:rPr>
+        <w:drawing>
+          <wp:inline distT="0" distB="0" distL="0" distR="0" wp14:anchorId="00D99D7D" wp14:editId="7DD9091B">
+            <wp:extent cx="5731510" cy="2748280"/>
+            <wp:effectExtent l="0" t="0" r="2540" b="0"/>
+            <wp:docPr id="33" name="Picture 33"/>
+            <wp:cNvGraphicFramePr>
+              <a:graphicFrameLocks xmlns:a="http://schemas.openxmlformats.org/drawingml/2006/main" noChangeAspect="1"/>
+            </wp:cNvGraphicFramePr>
+            <a:graphic xmlns:a="http://schemas.openxmlformats.org/drawingml/2006/main">
+              <a:graphicData uri="http://schemas.openxmlformats.org/drawingml/2006/picture">
+                <pic:pic xmlns:pic="http://schemas.openxmlformats.org/drawingml/2006/picture">
+                  <pic:nvPicPr>
+                    <pic:cNvPr id="1" name=""/>
+                    <pic:cNvPicPr/>
+                  </pic:nvPicPr>
+                  <pic:blipFill>
+                    <a:blip r:embed="rId38"/>
+                    <a:stretch>
+                      <a:fillRect/>
+                    </a:stretch>
+                  </pic:blipFill>
+                  <pic:spPr>
+                    <a:xfrm>
+                      <a:off x="0" y="0"/>
+                      <a:ext cx="5731510" cy="2748280"/>
+                    </a:xfrm>
+                    <a:prstGeom prst="rect">
+                      <a:avLst/>
+                    </a:prstGeom>
+                  </pic:spPr>
+                </pic:pic>
+              </a:graphicData>
+            </a:graphic>
+          </wp:inline>
+        </w:drawing>
+      </w:r>
+    </w:p>
+    <w:p>
+      <w:pPr>
+        <w:rPr>
+          <w:sz w:val="24"/>
+          <w:szCs w:val="22"/>
+        </w:rPr>
+      </w:pPr>
+      <w:r>
+        <w:rPr>
+          <w:sz w:val="24"/>
+          <w:szCs w:val="22"/>
+        </w:rPr>
+        <w:lastRenderedPageBreak/>
+        <w:drawing>
+          <wp:inline distT="0" distB="0" distL="0" distR="0" wp14:anchorId="28B5C8B0" wp14:editId="705C9E1B">
+            <wp:extent cx="5731510" cy="4020820"/>
+            <wp:effectExtent l="0" t="0" r="2540" b="0"/>
+            <wp:docPr id="34" name="Picture 34"/>
+            <wp:cNvGraphicFramePr>
+              <a:graphicFrameLocks xmlns:a="http://schemas.openxmlformats.org/drawingml/2006/main" noChangeAspect="1"/>
+            </wp:cNvGraphicFramePr>
+            <a:graphic xmlns:a="http://schemas.openxmlformats.org/drawingml/2006/main">
+              <a:graphicData uri="http://schemas.openxmlformats.org/drawingml/2006/picture">
+                <pic:pic xmlns:pic="http://schemas.openxmlformats.org/drawingml/2006/picture">
+                  <pic:nvPicPr>
+                    <pic:cNvPr id="1" name=""/>
+                    <pic:cNvPicPr/>
+                  </pic:nvPicPr>
+                  <pic:blipFill>
+                    <a:blip r:embed="rId39"/>
+                    <a:stretch>
+                      <a:fillRect/>
+                    </a:stretch>
+                  </pic:blipFill>
+                  <pic:spPr>
+                    <a:xfrm>
+                      <a:off x="0" y="0"/>
+                      <a:ext cx="5731510" cy="4020820"/>
+                    </a:xfrm>
+                    <a:prstGeom prst="rect">
+                      <a:avLst/>
+                    </a:prstGeom>
+                  </pic:spPr>
+                </pic:pic>
+              </a:graphicData>
+            </a:graphic>
+          </wp:inline>
+        </w:drawing>
+      </w:r>
+    </w:p>
+    <w:p>
+      <w:pPr>
+        <w:rPr>
+          <w:sz w:val="24"/>
+          <w:szCs w:val="22"/>
+        </w:rPr>
+      </w:pPr>
+      <w:r>
+        <w:rPr>
+          <w:sz w:val="24"/>
+          <w:szCs w:val="22"/>
+        </w:rPr>
+        <w:drawing>
+          <wp:inline distT="0" distB="0" distL="0" distR="0" wp14:anchorId="5C9E140E" wp14:editId="32B52FC3">
+            <wp:extent cx="5731510" cy="985520"/>
+            <wp:effectExtent l="0" t="0" r="2540" b="5080"/>
+            <wp:docPr id="35" name="Picture 35"/>
+            <wp:cNvGraphicFramePr>
+              <a:graphicFrameLocks xmlns:a="http://schemas.openxmlformats.org/drawingml/2006/main" noChangeAspect="1"/>
+            </wp:cNvGraphicFramePr>
+            <a:graphic xmlns:a="http://schemas.openxmlformats.org/drawingml/2006/main">
+              <a:graphicData uri="http://schemas.openxmlformats.org/drawingml/2006/picture">
+                <pic:pic xmlns:pic="http://schemas.openxmlformats.org/drawingml/2006/picture">
+                  <pic:nvPicPr>
+                    <pic:cNvPr id="1" name=""/>
+                    <pic:cNvPicPr/>
+                  </pic:nvPicPr>
+                  <pic:blipFill>
+                    <a:blip r:embed="rId40"/>
+                    <a:stretch>
+                      <a:fillRect/>
+                    </a:stretch>
+                  </pic:blipFill>
+                  <pic:spPr>
+                    <a:xfrm>
+                      <a:off x="0" y="0"/>
+                      <a:ext cx="5731510" cy="985520"/>
                     </a:xfrm>
                     <a:prstGeom prst="rect">
                       <a:avLst/>

</xml_diff>

<commit_message>
Constructor Injection Complete Explanation | Spring Framework Tutorial - Using c schema for Constructor injection
</commit_message>
<xml_diff>
--- a/_Notes/Practical Code.docx
+++ b/_Notes/Practical Code.docx
@@ -1681,6 +1681,7 @@
       </w:pPr>
       <w:r>
         <w:rPr>
+          <w:noProof/>
           <w:sz w:val="24"/>
           <w:szCs w:val="22"/>
         </w:rPr>
@@ -1730,6 +1731,7 @@
       </w:pPr>
       <w:r>
         <w:rPr>
+          <w:noProof/>
           <w:sz w:val="24"/>
           <w:szCs w:val="22"/>
         </w:rPr>
@@ -1780,6 +1782,7 @@
       </w:pPr>
       <w:r>
         <w:rPr>
+          <w:noProof/>
           <w:sz w:val="24"/>
           <w:szCs w:val="22"/>
         </w:rPr>
@@ -1808,6 +1811,101 @@
                     <a:xfrm>
                       <a:off x="0" y="0"/>
                       <a:ext cx="5731510" cy="985520"/>
+                    </a:xfrm>
+                    <a:prstGeom prst="rect">
+                      <a:avLst/>
+                    </a:prstGeom>
+                  </pic:spPr>
+                </pic:pic>
+              </a:graphicData>
+            </a:graphic>
+          </wp:inline>
+        </w:drawing>
+      </w:r>
+    </w:p>
+    <w:p>
+      <w:pPr>
+        <w:rPr>
+          <w:sz w:val="24"/>
+          <w:szCs w:val="22"/>
+        </w:rPr>
+      </w:pPr>
+    </w:p>
+    <w:p>
+      <w:pPr>
+        <w:rPr>
+          <w:b/>
+          <w:bCs/>
+          <w:sz w:val="32"/>
+          <w:szCs w:val="28"/>
+        </w:rPr>
+      </w:pPr>
+      <w:r>
+        <w:rPr>
+          <w:b/>
+          <w:bCs/>
+          <w:sz w:val="32"/>
+          <w:szCs w:val="28"/>
+        </w:rPr>
+        <w:t>Using c schema</w:t>
+      </w:r>
+      <w:r>
+        <w:rPr>
+          <w:b/>
+          <w:bCs/>
+          <w:sz w:val="32"/>
+          <w:szCs w:val="28"/>
+        </w:rPr>
+        <w:t xml:space="preserve"> for Constructor injection</w:t>
+      </w:r>
+      <w:r>
+        <w:rPr>
+          <w:b/>
+          <w:bCs/>
+          <w:sz w:val="32"/>
+          <w:szCs w:val="28"/>
+        </w:rPr>
+        <w:t>: -</w:t>
+      </w:r>
+    </w:p>
+    <w:p>
+      <w:pPr>
+        <w:rPr>
+          <w:sz w:val="24"/>
+          <w:szCs w:val="22"/>
+        </w:rPr>
+      </w:pPr>
+      <w:r>
+        <w:rPr>
+          <w:sz w:val="24"/>
+          <w:szCs w:val="22"/>
+        </w:rPr>
+        <w:lastRenderedPageBreak/>
+        <w:drawing>
+          <wp:inline distT="0" distB="0" distL="0" distR="0" wp14:anchorId="209679B8" wp14:editId="7B77E42A">
+            <wp:extent cx="5731510" cy="3244850"/>
+            <wp:effectExtent l="0" t="0" r="2540" b="0"/>
+            <wp:docPr id="36" name="Picture 36"/>
+            <wp:cNvGraphicFramePr>
+              <a:graphicFrameLocks xmlns:a="http://schemas.openxmlformats.org/drawingml/2006/main" noChangeAspect="1"/>
+            </wp:cNvGraphicFramePr>
+            <a:graphic xmlns:a="http://schemas.openxmlformats.org/drawingml/2006/main">
+              <a:graphicData uri="http://schemas.openxmlformats.org/drawingml/2006/picture">
+                <pic:pic xmlns:pic="http://schemas.openxmlformats.org/drawingml/2006/picture">
+                  <pic:nvPicPr>
+                    <pic:cNvPr id="1" name=""/>
+                    <pic:cNvPicPr/>
+                  </pic:nvPicPr>
+                  <pic:blipFill>
+                    <a:blip r:embed="rId41"/>
+                    <a:stretch>
+                      <a:fillRect/>
+                    </a:stretch>
+                  </pic:blipFill>
+                  <pic:spPr>
+                    <a:xfrm>
+                      <a:off x="0" y="0"/>
+                      <a:ext cx="5731510" cy="3244850"/>
                     </a:xfrm>
                     <a:prstGeom prst="rect">
                       <a:avLst/>

</xml_diff>

<commit_message>
Ambiguity Problem and its Solution with Constructor Injection | Spring Framework Tutorial - by order of constructor
</commit_message>
<xml_diff>
--- a/_Notes/Practical Code.docx
+++ b/_Notes/Practical Code.docx
@@ -1877,6 +1877,7 @@
       </w:pPr>
       <w:r>
         <w:rPr>
+          <w:noProof/>
           <w:sz w:val="24"/>
           <w:szCs w:val="22"/>
         </w:rPr>
@@ -1906,6 +1907,266 @@
                     <a:xfrm>
                       <a:off x="0" y="0"/>
                       <a:ext cx="5731510" cy="3244850"/>
+                    </a:xfrm>
+                    <a:prstGeom prst="rect">
+                      <a:avLst/>
+                    </a:prstGeom>
+                  </pic:spPr>
+                </pic:pic>
+              </a:graphicData>
+            </a:graphic>
+          </wp:inline>
+        </w:drawing>
+      </w:r>
+    </w:p>
+    <w:p>
+      <w:pPr>
+        <w:rPr>
+          <w:sz w:val="24"/>
+          <w:szCs w:val="22"/>
+        </w:rPr>
+      </w:pPr>
+    </w:p>
+    <w:p>
+      <w:pPr>
+        <w:pStyle w:val="Heading1"/>
+        <w:shd w:val="clear" w:color="auto" w:fill="181818"/>
+        <w:spacing w:before="0" w:beforeAutospacing="0" w:after="0" w:afterAutospacing="0"/>
+        <w:rPr>
+          <w:rFonts w:ascii="Roboto" w:hAnsi="Roboto"/>
+          <w:b w:val="0"/>
+          <w:bCs w:val="0"/>
+        </w:rPr>
+      </w:pPr>
+      <w:r>
+        <w:rPr>
+          <w:rFonts w:ascii="Roboto" w:hAnsi="Roboto"/>
+          <w:b w:val="0"/>
+          <w:bCs w:val="0"/>
+        </w:rPr>
+        <w:t xml:space="preserve">12. </w:t>
+      </w:r>
+      <w:r>
+        <w:rPr>
+          <w:rFonts w:ascii="Roboto" w:hAnsi="Roboto"/>
+          <w:b w:val="0"/>
+          <w:bCs w:val="0"/>
+        </w:rPr>
+        <w:t>Ambiguity Problem and its Solution with Constructor Injection | Spring Framework Tutorial</w:t>
+      </w:r>
+    </w:p>
+    <w:p>
+      <w:pPr>
+        <w:rPr>
+          <w:sz w:val="24"/>
+          <w:szCs w:val="22"/>
+        </w:rPr>
+      </w:pPr>
+    </w:p>
+    <w:p>
+      <w:pPr>
+        <w:rPr>
+          <w:b/>
+          <w:bCs/>
+          <w:sz w:val="28"/>
+          <w:szCs w:val="24"/>
+        </w:rPr>
+      </w:pPr>
+      <w:r>
+        <w:rPr>
+          <w:b/>
+          <w:bCs/>
+          <w:sz w:val="28"/>
+          <w:szCs w:val="24"/>
+        </w:rPr>
+        <w:t>By Order: -</w:t>
+      </w:r>
+    </w:p>
+    <w:p>
+      <w:pPr>
+        <w:rPr>
+          <w:sz w:val="24"/>
+          <w:szCs w:val="22"/>
+        </w:rPr>
+      </w:pPr>
+      <w:r>
+        <w:rPr>
+          <w:sz w:val="24"/>
+          <w:szCs w:val="22"/>
+        </w:rPr>
+        <w:drawing>
+          <wp:inline distT="0" distB="0" distL="0" distR="0" wp14:anchorId="46DC3177" wp14:editId="2F59B99D">
+            <wp:extent cx="5731510" cy="1764665"/>
+            <wp:effectExtent l="0" t="0" r="2540" b="6985"/>
+            <wp:docPr id="37" name="Picture 37"/>
+            <wp:cNvGraphicFramePr>
+              <a:graphicFrameLocks xmlns:a="http://schemas.openxmlformats.org/drawingml/2006/main" noChangeAspect="1"/>
+            </wp:cNvGraphicFramePr>
+            <a:graphic xmlns:a="http://schemas.openxmlformats.org/drawingml/2006/main">
+              <a:graphicData uri="http://schemas.openxmlformats.org/drawingml/2006/picture">
+                <pic:pic xmlns:pic="http://schemas.openxmlformats.org/drawingml/2006/picture">
+                  <pic:nvPicPr>
+                    <pic:cNvPr id="1" name=""/>
+                    <pic:cNvPicPr/>
+                  </pic:nvPicPr>
+                  <pic:blipFill>
+                    <a:blip r:embed="rId42"/>
+                    <a:stretch>
+                      <a:fillRect/>
+                    </a:stretch>
+                  </pic:blipFill>
+                  <pic:spPr>
+                    <a:xfrm>
+                      <a:off x="0" y="0"/>
+                      <a:ext cx="5731510" cy="1764665"/>
+                    </a:xfrm>
+                    <a:prstGeom prst="rect">
+                      <a:avLst/>
+                    </a:prstGeom>
+                  </pic:spPr>
+                </pic:pic>
+              </a:graphicData>
+            </a:graphic>
+          </wp:inline>
+        </w:drawing>
+      </w:r>
+    </w:p>
+    <w:p>
+      <w:pPr>
+        <w:rPr>
+          <w:sz w:val="24"/>
+          <w:szCs w:val="22"/>
+        </w:rPr>
+      </w:pPr>
+      <w:r>
+        <w:rPr>
+          <w:sz w:val="24"/>
+          <w:szCs w:val="22"/>
+        </w:rPr>
+        <w:lastRenderedPageBreak/>
+        <w:drawing>
+          <wp:inline distT="0" distB="0" distL="0" distR="0" wp14:anchorId="6AE587A3" wp14:editId="32A5D1EE">
+            <wp:extent cx="5731510" cy="3023235"/>
+            <wp:effectExtent l="0" t="0" r="2540" b="5715"/>
+            <wp:docPr id="38" name="Picture 38"/>
+            <wp:cNvGraphicFramePr>
+              <a:graphicFrameLocks xmlns:a="http://schemas.openxmlformats.org/drawingml/2006/main" noChangeAspect="1"/>
+            </wp:cNvGraphicFramePr>
+            <a:graphic xmlns:a="http://schemas.openxmlformats.org/drawingml/2006/main">
+              <a:graphicData uri="http://schemas.openxmlformats.org/drawingml/2006/picture">
+                <pic:pic xmlns:pic="http://schemas.openxmlformats.org/drawingml/2006/picture">
+                  <pic:nvPicPr>
+                    <pic:cNvPr id="1" name=""/>
+                    <pic:cNvPicPr/>
+                  </pic:nvPicPr>
+                  <pic:blipFill>
+                    <a:blip r:embed="rId43"/>
+                    <a:stretch>
+                      <a:fillRect/>
+                    </a:stretch>
+                  </pic:blipFill>
+                  <pic:spPr>
+                    <a:xfrm>
+                      <a:off x="0" y="0"/>
+                      <a:ext cx="5731510" cy="3023235"/>
+                    </a:xfrm>
+                    <a:prstGeom prst="rect">
+                      <a:avLst/>
+                    </a:prstGeom>
+                  </pic:spPr>
+                </pic:pic>
+              </a:graphicData>
+            </a:graphic>
+          </wp:inline>
+        </w:drawing>
+      </w:r>
+    </w:p>
+    <w:p>
+      <w:pPr>
+        <w:rPr>
+          <w:sz w:val="24"/>
+          <w:szCs w:val="22"/>
+        </w:rPr>
+      </w:pPr>
+      <w:r>
+        <w:rPr>
+          <w:sz w:val="24"/>
+          <w:szCs w:val="22"/>
+        </w:rPr>
+        <w:drawing>
+          <wp:inline distT="0" distB="0" distL="0" distR="0" wp14:anchorId="36E66FC2" wp14:editId="7B66B734">
+            <wp:extent cx="5731510" cy="4298950"/>
+            <wp:effectExtent l="0" t="0" r="2540" b="6350"/>
+            <wp:docPr id="39" name="Picture 39"/>
+            <wp:cNvGraphicFramePr>
+              <a:graphicFrameLocks xmlns:a="http://schemas.openxmlformats.org/drawingml/2006/main" noChangeAspect="1"/>
+            </wp:cNvGraphicFramePr>
+            <a:graphic xmlns:a="http://schemas.openxmlformats.org/drawingml/2006/main">
+              <a:graphicData uri="http://schemas.openxmlformats.org/drawingml/2006/picture">
+                <pic:pic xmlns:pic="http://schemas.openxmlformats.org/drawingml/2006/picture">
+                  <pic:nvPicPr>
+                    <pic:cNvPr id="1" name=""/>
+                    <pic:cNvPicPr/>
+                  </pic:nvPicPr>
+                  <pic:blipFill>
+                    <a:blip r:embed="rId44"/>
+                    <a:stretch>
+                      <a:fillRect/>
+                    </a:stretch>
+                  </pic:blipFill>
+                  <pic:spPr>
+                    <a:xfrm>
+                      <a:off x="0" y="0"/>
+                      <a:ext cx="5731510" cy="4298950"/>
+                    </a:xfrm>
+                    <a:prstGeom prst="rect">
+                      <a:avLst/>
+                    </a:prstGeom>
+                  </pic:spPr>
+                </pic:pic>
+              </a:graphicData>
+            </a:graphic>
+          </wp:inline>
+        </w:drawing>
+      </w:r>
+    </w:p>
+    <w:p>
+      <w:pPr>
+        <w:rPr>
+          <w:sz w:val="24"/>
+          <w:szCs w:val="22"/>
+        </w:rPr>
+      </w:pPr>
+      <w:r>
+        <w:rPr>
+          <w:sz w:val="24"/>
+          <w:szCs w:val="22"/>
+        </w:rPr>
+        <w:drawing>
+          <wp:inline distT="0" distB="0" distL="0" distR="0" wp14:anchorId="15767C30" wp14:editId="7D86F5EE">
+            <wp:extent cx="5543835" cy="1117657"/>
+            <wp:effectExtent l="0" t="0" r="0" b="6350"/>
+            <wp:docPr id="40" name="Picture 40"/>
+            <wp:cNvGraphicFramePr>
+              <a:graphicFrameLocks xmlns:a="http://schemas.openxmlformats.org/drawingml/2006/main" noChangeAspect="1"/>
+            </wp:cNvGraphicFramePr>
+            <a:graphic xmlns:a="http://schemas.openxmlformats.org/drawingml/2006/main">
+              <a:graphicData uri="http://schemas.openxmlformats.org/drawingml/2006/picture">
+                <pic:pic xmlns:pic="http://schemas.openxmlformats.org/drawingml/2006/picture">
+                  <pic:nvPicPr>
+                    <pic:cNvPr id="1" name=""/>
+                    <pic:cNvPicPr/>
+                  </pic:nvPicPr>
+                  <pic:blipFill>
+                    <a:blip r:embed="rId45"/>
+                    <a:stretch>
+                      <a:fillRect/>
+                    </a:stretch>
+                  </pic:blipFill>
+                  <pic:spPr>
+                    <a:xfrm>
+                      <a:off x="0" y="0"/>
+                      <a:ext cx="5543835" cy="1117657"/>
                     </a:xfrm>
                     <a:prstGeom prst="rect">
                       <a:avLst/>

</xml_diff>

<commit_message>
Ambiguity Problem and its Solution with Constructor Injection | Spring Framework Tutorial - by exact match of constructor
</commit_message>
<xml_diff>
--- a/_Notes/Practical Code.docx
+++ b/_Notes/Practical Code.docx
@@ -1944,19 +1944,95 @@
           <w:b w:val="0"/>
           <w:bCs w:val="0"/>
         </w:rPr>
-        <w:t xml:space="preserve">12. </w:t>
-      </w:r>
-      <w:r>
-        <w:rPr>
-          <w:rFonts w:ascii="Roboto" w:hAnsi="Roboto"/>
-          <w:b w:val="0"/>
-          <w:bCs w:val="0"/>
-        </w:rPr>
-        <w:t>Ambiguity Problem and its Solution with Constructor Injection | Spring Framework Tutorial</w:t>
-      </w:r>
-    </w:p>
-    <w:p>
-      <w:pPr>
+        <w:t>12. Ambiguity Problem and its Solution with Constructor Injection | Spring Framework Tutorial</w:t>
+      </w:r>
+    </w:p>
+    <w:p>
+      <w:pPr>
+        <w:rPr>
+          <w:sz w:val="24"/>
+          <w:szCs w:val="22"/>
+        </w:rPr>
+      </w:pPr>
+    </w:p>
+    <w:p>
+      <w:pPr>
+        <w:rPr>
+          <w:sz w:val="24"/>
+          <w:szCs w:val="22"/>
+        </w:rPr>
+      </w:pPr>
+      <w:r>
+        <w:rPr>
+          <w:sz w:val="24"/>
+          <w:szCs w:val="22"/>
+        </w:rPr>
+        <w:t>Sequence Of Resolution: -</w:t>
+      </w:r>
+    </w:p>
+    <w:p>
+      <w:pPr>
+        <w:pStyle w:val="ListParagraph"/>
+        <w:numPr>
+          <w:ilvl w:val="0"/>
+          <w:numId w:val="3"/>
+        </w:numPr>
+        <w:rPr>
+          <w:sz w:val="24"/>
+          <w:szCs w:val="22"/>
+        </w:rPr>
+      </w:pPr>
+      <w:r>
+        <w:rPr>
+          <w:sz w:val="24"/>
+          <w:szCs w:val="22"/>
+        </w:rPr>
+        <w:t>By exact match</w:t>
+      </w:r>
+    </w:p>
+    <w:p>
+      <w:pPr>
+        <w:pStyle w:val="ListParagraph"/>
+        <w:numPr>
+          <w:ilvl w:val="0"/>
+          <w:numId w:val="3"/>
+        </w:numPr>
+        <w:rPr>
+          <w:sz w:val="24"/>
+          <w:szCs w:val="22"/>
+        </w:rPr>
+      </w:pPr>
+      <w:r>
+        <w:rPr>
+          <w:sz w:val="24"/>
+          <w:szCs w:val="22"/>
+        </w:rPr>
+        <w:t>By Type</w:t>
+      </w:r>
+    </w:p>
+    <w:p>
+      <w:pPr>
+        <w:pStyle w:val="ListParagraph"/>
+        <w:numPr>
+          <w:ilvl w:val="0"/>
+          <w:numId w:val="3"/>
+        </w:numPr>
+        <w:rPr>
+          <w:sz w:val="24"/>
+          <w:szCs w:val="22"/>
+        </w:rPr>
+      </w:pPr>
+      <w:r>
+        <w:rPr>
+          <w:sz w:val="24"/>
+          <w:szCs w:val="22"/>
+        </w:rPr>
+        <w:t>By Order</w:t>
+      </w:r>
+    </w:p>
+    <w:p>
+      <w:pPr>
+        <w:pStyle w:val="ListParagraph"/>
         <w:rPr>
           <w:sz w:val="24"/>
           <w:szCs w:val="22"/>
@@ -1991,6 +2067,7 @@
       </w:pPr>
       <w:r>
         <w:rPr>
+          <w:noProof/>
           <w:sz w:val="24"/>
           <w:szCs w:val="22"/>
         </w:rPr>
@@ -2040,6 +2117,7 @@
       </w:pPr>
       <w:r>
         <w:rPr>
+          <w:noProof/>
           <w:sz w:val="24"/>
           <w:szCs w:val="22"/>
         </w:rPr>
@@ -2090,6 +2168,7 @@
       </w:pPr>
       <w:r>
         <w:rPr>
+          <w:noProof/>
           <w:sz w:val="24"/>
           <w:szCs w:val="22"/>
         </w:rPr>
@@ -2139,6 +2218,7 @@
       </w:pPr>
       <w:r>
         <w:rPr>
+          <w:noProof/>
           <w:sz w:val="24"/>
           <w:szCs w:val="22"/>
         </w:rPr>
@@ -2177,6 +2257,151 @@
             </a:graphic>
           </wp:inline>
         </w:drawing>
+      </w:r>
+    </w:p>
+    <w:p>
+      <w:pPr>
+        <w:rPr>
+          <w:b/>
+          <w:bCs/>
+          <w:sz w:val="28"/>
+          <w:szCs w:val="24"/>
+        </w:rPr>
+      </w:pPr>
+      <w:r>
+        <w:rPr>
+          <w:b/>
+          <w:bCs/>
+          <w:sz w:val="28"/>
+          <w:szCs w:val="24"/>
+        </w:rPr>
+        <w:lastRenderedPageBreak/>
+        <w:t>By exact match: -</w:t>
+      </w:r>
+    </w:p>
+    <w:p>
+      <w:pPr>
+        <w:rPr>
+          <w:sz w:val="24"/>
+          <w:szCs w:val="22"/>
+        </w:rPr>
+      </w:pPr>
+      <w:r>
+        <w:rPr>
+          <w:sz w:val="24"/>
+          <w:szCs w:val="22"/>
+        </w:rPr>
+        <w:drawing>
+          <wp:inline distT="0" distB="0" distL="0" distR="0" wp14:anchorId="1974B21C" wp14:editId="6EE9563F">
+            <wp:extent cx="5731510" cy="4153535"/>
+            <wp:effectExtent l="0" t="0" r="2540" b="0"/>
+            <wp:docPr id="41" name="Picture 41"/>
+            <wp:cNvGraphicFramePr>
+              <a:graphicFrameLocks xmlns:a="http://schemas.openxmlformats.org/drawingml/2006/main" noChangeAspect="1"/>
+            </wp:cNvGraphicFramePr>
+            <a:graphic xmlns:a="http://schemas.openxmlformats.org/drawingml/2006/main">
+              <a:graphicData uri="http://schemas.openxmlformats.org/drawingml/2006/picture">
+                <pic:pic xmlns:pic="http://schemas.openxmlformats.org/drawingml/2006/picture">
+                  <pic:nvPicPr>
+                    <pic:cNvPr id="1" name=""/>
+                    <pic:cNvPicPr/>
+                  </pic:nvPicPr>
+                  <pic:blipFill>
+                    <a:blip r:embed="rId46"/>
+                    <a:stretch>
+                      <a:fillRect/>
+                    </a:stretch>
+                  </pic:blipFill>
+                  <pic:spPr>
+                    <a:xfrm>
+                      <a:off x="0" y="0"/>
+                      <a:ext cx="5731510" cy="4153535"/>
+                    </a:xfrm>
+                    <a:prstGeom prst="rect">
+                      <a:avLst/>
+                    </a:prstGeom>
+                  </pic:spPr>
+                </pic:pic>
+              </a:graphicData>
+            </a:graphic>
+          </wp:inline>
+        </w:drawing>
+      </w:r>
+    </w:p>
+    <w:p>
+      <w:pPr>
+        <w:rPr>
+          <w:sz w:val="24"/>
+          <w:szCs w:val="22"/>
+        </w:rPr>
+      </w:pPr>
+      <w:r>
+        <w:rPr>
+          <w:sz w:val="24"/>
+          <w:szCs w:val="22"/>
+        </w:rPr>
+        <w:drawing>
+          <wp:inline distT="0" distB="0" distL="0" distR="0" wp14:anchorId="3B3B28A2" wp14:editId="67929B6D">
+            <wp:extent cx="5727994" cy="1003352"/>
+            <wp:effectExtent l="0" t="0" r="6350" b="6350"/>
+            <wp:docPr id="42" name="Picture 42"/>
+            <wp:cNvGraphicFramePr>
+              <a:graphicFrameLocks xmlns:a="http://schemas.openxmlformats.org/drawingml/2006/main" noChangeAspect="1"/>
+            </wp:cNvGraphicFramePr>
+            <a:graphic xmlns:a="http://schemas.openxmlformats.org/drawingml/2006/main">
+              <a:graphicData uri="http://schemas.openxmlformats.org/drawingml/2006/picture">
+                <pic:pic xmlns:pic="http://schemas.openxmlformats.org/drawingml/2006/picture">
+                  <pic:nvPicPr>
+                    <pic:cNvPr id="1" name=""/>
+                    <pic:cNvPicPr/>
+                  </pic:nvPicPr>
+                  <pic:blipFill>
+                    <a:blip r:embed="rId47"/>
+                    <a:stretch>
+                      <a:fillRect/>
+                    </a:stretch>
+                  </pic:blipFill>
+                  <pic:spPr>
+                    <a:xfrm>
+                      <a:off x="0" y="0"/>
+                      <a:ext cx="5727994" cy="1003352"/>
+                    </a:xfrm>
+                    <a:prstGeom prst="rect">
+                      <a:avLst/>
+                    </a:prstGeom>
+                  </pic:spPr>
+                </pic:pic>
+              </a:graphicData>
+            </a:graphic>
+          </wp:inline>
+        </w:drawing>
+      </w:r>
+    </w:p>
+    <w:p>
+      <w:pPr>
+        <w:rPr>
+          <w:sz w:val="24"/>
+          <w:szCs w:val="22"/>
+        </w:rPr>
+      </w:pPr>
+    </w:p>
+    <w:p>
+      <w:pPr>
+        <w:rPr>
+          <w:b/>
+          <w:bCs/>
+          <w:sz w:val="28"/>
+          <w:szCs w:val="24"/>
+        </w:rPr>
+      </w:pPr>
+      <w:r>
+        <w:rPr>
+          <w:b/>
+          <w:bCs/>
+          <w:sz w:val="28"/>
+          <w:szCs w:val="24"/>
+        </w:rPr>
+        <w:t>By Type: -</w:t>
       </w:r>
     </w:p>
     <w:p>
@@ -2289,9 +2514,9 @@
     </w:lvl>
   </w:abstractNum>
   <w:abstractNum w:abstractNumId="1" w15:restartNumberingAfterBreak="0">
-    <w:nsid w:val="5D705429"/>
+    <w:nsid w:val="4EA27416"/>
     <w:multiLevelType w:val="hybridMultilevel"/>
-    <w:tmpl w:val="FD6CCBBC"/>
+    <w:tmpl w:val="633EAE7C"/>
     <w:lvl w:ilvl="0" w:tplc="4009000F">
       <w:start w:val="1"/>
       <w:numFmt w:val="decimal"/>
@@ -2377,10 +2602,102 @@
       </w:pPr>
     </w:lvl>
   </w:abstractNum>
+  <w:abstractNum w:abstractNumId="2" w15:restartNumberingAfterBreak="0">
+    <w:nsid w:val="5D705429"/>
+    <w:multiLevelType w:val="hybridMultilevel"/>
+    <w:tmpl w:val="FD6CCBBC"/>
+    <w:lvl w:ilvl="0" w:tplc="4009000F">
+      <w:start w:val="1"/>
+      <w:numFmt w:val="decimal"/>
+      <w:lvlText w:val="%1."/>
+      <w:lvlJc w:val="left"/>
+      <w:pPr>
+        <w:ind w:left="720" w:hanging="360"/>
+      </w:pPr>
+      <w:rPr>
+        <w:rFonts w:hint="default"/>
+      </w:rPr>
+    </w:lvl>
+    <w:lvl w:ilvl="1" w:tplc="40090019" w:tentative="1">
+      <w:start w:val="1"/>
+      <w:numFmt w:val="lowerLetter"/>
+      <w:lvlText w:val="%2."/>
+      <w:lvlJc w:val="left"/>
+      <w:pPr>
+        <w:ind w:left="1440" w:hanging="360"/>
+      </w:pPr>
+    </w:lvl>
+    <w:lvl w:ilvl="2" w:tplc="4009001B" w:tentative="1">
+      <w:start w:val="1"/>
+      <w:numFmt w:val="lowerRoman"/>
+      <w:lvlText w:val="%3."/>
+      <w:lvlJc w:val="right"/>
+      <w:pPr>
+        <w:ind w:left="2160" w:hanging="180"/>
+      </w:pPr>
+    </w:lvl>
+    <w:lvl w:ilvl="3" w:tplc="4009000F" w:tentative="1">
+      <w:start w:val="1"/>
+      <w:numFmt w:val="decimal"/>
+      <w:lvlText w:val="%4."/>
+      <w:lvlJc w:val="left"/>
+      <w:pPr>
+        <w:ind w:left="2880" w:hanging="360"/>
+      </w:pPr>
+    </w:lvl>
+    <w:lvl w:ilvl="4" w:tplc="40090019" w:tentative="1">
+      <w:start w:val="1"/>
+      <w:numFmt w:val="lowerLetter"/>
+      <w:lvlText w:val="%5."/>
+      <w:lvlJc w:val="left"/>
+      <w:pPr>
+        <w:ind w:left="3600" w:hanging="360"/>
+      </w:pPr>
+    </w:lvl>
+    <w:lvl w:ilvl="5" w:tplc="4009001B" w:tentative="1">
+      <w:start w:val="1"/>
+      <w:numFmt w:val="lowerRoman"/>
+      <w:lvlText w:val="%6."/>
+      <w:lvlJc w:val="right"/>
+      <w:pPr>
+        <w:ind w:left="4320" w:hanging="180"/>
+      </w:pPr>
+    </w:lvl>
+    <w:lvl w:ilvl="6" w:tplc="4009000F" w:tentative="1">
+      <w:start w:val="1"/>
+      <w:numFmt w:val="decimal"/>
+      <w:lvlText w:val="%7."/>
+      <w:lvlJc w:val="left"/>
+      <w:pPr>
+        <w:ind w:left="5040" w:hanging="360"/>
+      </w:pPr>
+    </w:lvl>
+    <w:lvl w:ilvl="7" w:tplc="40090019" w:tentative="1">
+      <w:start w:val="1"/>
+      <w:numFmt w:val="lowerLetter"/>
+      <w:lvlText w:val="%8."/>
+      <w:lvlJc w:val="left"/>
+      <w:pPr>
+        <w:ind w:left="5760" w:hanging="360"/>
+      </w:pPr>
+    </w:lvl>
+    <w:lvl w:ilvl="8" w:tplc="4009001B" w:tentative="1">
+      <w:start w:val="1"/>
+      <w:numFmt w:val="lowerRoman"/>
+      <w:lvlText w:val="%9."/>
+      <w:lvlJc w:val="right"/>
+      <w:pPr>
+        <w:ind w:left="6480" w:hanging="180"/>
+      </w:pPr>
+    </w:lvl>
+  </w:abstractNum>
   <w:num w:numId="1">
     <w:abstractNumId w:val="0"/>
   </w:num>
   <w:num w:numId="2">
+    <w:abstractNumId w:val="2"/>
+  </w:num>
+  <w:num w:numId="3">
     <w:abstractNumId w:val="1"/>
   </w:num>
 </w:numbering>

</xml_diff>

<commit_message>
Ambiguity Problem and its Solution with Constructor Injection | Spring Framework Tutorial - by index of constructor args
</commit_message>
<xml_diff>
--- a/_Notes/Practical Code.docx
+++ b/_Notes/Practical Code.docx
@@ -2027,6 +2027,26 @@
           <w:sz w:val="24"/>
           <w:szCs w:val="22"/>
         </w:rPr>
+        <w:t>By Index</w:t>
+      </w:r>
+    </w:p>
+    <w:p>
+      <w:pPr>
+        <w:pStyle w:val="ListParagraph"/>
+        <w:numPr>
+          <w:ilvl w:val="0"/>
+          <w:numId w:val="3"/>
+        </w:numPr>
+        <w:rPr>
+          <w:sz w:val="24"/>
+          <w:szCs w:val="22"/>
+        </w:rPr>
+      </w:pPr>
+      <w:r>
+        <w:rPr>
+          <w:sz w:val="24"/>
+          <w:szCs w:val="22"/>
+        </w:rPr>
         <w:t>By Order</w:t>
       </w:r>
     </w:p>
@@ -2288,6 +2308,7 @@
       </w:pPr>
       <w:r>
         <w:rPr>
+          <w:noProof/>
           <w:sz w:val="24"/>
           <w:szCs w:val="22"/>
         </w:rPr>
@@ -2337,6 +2358,7 @@
       </w:pPr>
       <w:r>
         <w:rPr>
+          <w:noProof/>
           <w:sz w:val="24"/>
           <w:szCs w:val="22"/>
         </w:rPr>
@@ -2409,6 +2431,295 @@
         <w:rPr>
           <w:sz w:val="24"/>
           <w:szCs w:val="22"/>
+        </w:rPr>
+      </w:pPr>
+      <w:r>
+        <w:rPr>
+          <w:sz w:val="24"/>
+          <w:szCs w:val="22"/>
+        </w:rPr>
+        <w:lastRenderedPageBreak/>
+        <w:drawing>
+          <wp:inline distT="0" distB="0" distL="0" distR="0" wp14:anchorId="3962C785" wp14:editId="7E3D3A79">
+            <wp:extent cx="5731510" cy="4232910"/>
+            <wp:effectExtent l="0" t="0" r="2540" b="0"/>
+            <wp:docPr id="43" name="Picture 43"/>
+            <wp:cNvGraphicFramePr>
+              <a:graphicFrameLocks xmlns:a="http://schemas.openxmlformats.org/drawingml/2006/main" noChangeAspect="1"/>
+            </wp:cNvGraphicFramePr>
+            <a:graphic xmlns:a="http://schemas.openxmlformats.org/drawingml/2006/main">
+              <a:graphicData uri="http://schemas.openxmlformats.org/drawingml/2006/picture">
+                <pic:pic xmlns:pic="http://schemas.openxmlformats.org/drawingml/2006/picture">
+                  <pic:nvPicPr>
+                    <pic:cNvPr id="1" name=""/>
+                    <pic:cNvPicPr/>
+                  </pic:nvPicPr>
+                  <pic:blipFill>
+                    <a:blip r:embed="rId48"/>
+                    <a:stretch>
+                      <a:fillRect/>
+                    </a:stretch>
+                  </pic:blipFill>
+                  <pic:spPr>
+                    <a:xfrm>
+                      <a:off x="0" y="0"/>
+                      <a:ext cx="5731510" cy="4232910"/>
+                    </a:xfrm>
+                    <a:prstGeom prst="rect">
+                      <a:avLst/>
+                    </a:prstGeom>
+                  </pic:spPr>
+                </pic:pic>
+              </a:graphicData>
+            </a:graphic>
+          </wp:inline>
+        </w:drawing>
+      </w:r>
+    </w:p>
+    <w:p>
+      <w:pPr>
+        <w:rPr>
+          <w:sz w:val="24"/>
+          <w:szCs w:val="22"/>
+        </w:rPr>
+      </w:pPr>
+      <w:r>
+        <w:rPr>
+          <w:sz w:val="24"/>
+          <w:szCs w:val="22"/>
+        </w:rPr>
+        <w:drawing>
+          <wp:inline distT="0" distB="0" distL="0" distR="0" wp14:anchorId="1B7F6328" wp14:editId="5AD6B449">
+            <wp:extent cx="5731510" cy="1193165"/>
+            <wp:effectExtent l="0" t="0" r="2540" b="6985"/>
+            <wp:docPr id="44" name="Picture 44"/>
+            <wp:cNvGraphicFramePr>
+              <a:graphicFrameLocks xmlns:a="http://schemas.openxmlformats.org/drawingml/2006/main" noChangeAspect="1"/>
+            </wp:cNvGraphicFramePr>
+            <a:graphic xmlns:a="http://schemas.openxmlformats.org/drawingml/2006/main">
+              <a:graphicData uri="http://schemas.openxmlformats.org/drawingml/2006/picture">
+                <pic:pic xmlns:pic="http://schemas.openxmlformats.org/drawingml/2006/picture">
+                  <pic:nvPicPr>
+                    <pic:cNvPr id="1" name=""/>
+                    <pic:cNvPicPr/>
+                  </pic:nvPicPr>
+                  <pic:blipFill>
+                    <a:blip r:embed="rId49"/>
+                    <a:stretch>
+                      <a:fillRect/>
+                    </a:stretch>
+                  </pic:blipFill>
+                  <pic:spPr>
+                    <a:xfrm>
+                      <a:off x="0" y="0"/>
+                      <a:ext cx="5731510" cy="1193165"/>
+                    </a:xfrm>
+                    <a:prstGeom prst="rect">
+                      <a:avLst/>
+                    </a:prstGeom>
+                  </pic:spPr>
+                </pic:pic>
+              </a:graphicData>
+            </a:graphic>
+          </wp:inline>
+        </w:drawing>
+      </w:r>
+    </w:p>
+    <w:p>
+      <w:pPr>
+        <w:rPr>
+          <w:sz w:val="24"/>
+          <w:szCs w:val="22"/>
+        </w:rPr>
+      </w:pPr>
+    </w:p>
+    <w:p>
+      <w:pPr>
+        <w:rPr>
+          <w:b/>
+          <w:bCs/>
+          <w:sz w:val="28"/>
+          <w:szCs w:val="24"/>
+        </w:rPr>
+      </w:pPr>
+      <w:r>
+        <w:rPr>
+          <w:b/>
+          <w:bCs/>
+          <w:sz w:val="28"/>
+          <w:szCs w:val="24"/>
+        </w:rPr>
+        <w:t>By Index: -</w:t>
+      </w:r>
+    </w:p>
+    <w:p>
+      <w:pPr>
+        <w:rPr>
+          <w:b/>
+          <w:bCs/>
+          <w:sz w:val="28"/>
+          <w:szCs w:val="24"/>
+        </w:rPr>
+      </w:pPr>
+      <w:r>
+        <w:rPr>
+          <w:b/>
+          <w:bCs/>
+          <w:sz w:val="28"/>
+          <w:szCs w:val="24"/>
+        </w:rPr>
+        <w:lastRenderedPageBreak/>
+        <w:drawing>
+          <wp:inline distT="0" distB="0" distL="0" distR="0" wp14:anchorId="4FF27C05" wp14:editId="3EADA613">
+            <wp:extent cx="5731510" cy="4686935"/>
+            <wp:effectExtent l="0" t="0" r="2540" b="0"/>
+            <wp:docPr id="45" name="Picture 45"/>
+            <wp:cNvGraphicFramePr>
+              <a:graphicFrameLocks xmlns:a="http://schemas.openxmlformats.org/drawingml/2006/main" noChangeAspect="1"/>
+            </wp:cNvGraphicFramePr>
+            <a:graphic xmlns:a="http://schemas.openxmlformats.org/drawingml/2006/main">
+              <a:graphicData uri="http://schemas.openxmlformats.org/drawingml/2006/picture">
+                <pic:pic xmlns:pic="http://schemas.openxmlformats.org/drawingml/2006/picture">
+                  <pic:nvPicPr>
+                    <pic:cNvPr id="1" name=""/>
+                    <pic:cNvPicPr/>
+                  </pic:nvPicPr>
+                  <pic:blipFill>
+                    <a:blip r:embed="rId50"/>
+                    <a:stretch>
+                      <a:fillRect/>
+                    </a:stretch>
+                  </pic:blipFill>
+                  <pic:spPr>
+                    <a:xfrm>
+                      <a:off x="0" y="0"/>
+                      <a:ext cx="5731510" cy="4686935"/>
+                    </a:xfrm>
+                    <a:prstGeom prst="rect">
+                      <a:avLst/>
+                    </a:prstGeom>
+                  </pic:spPr>
+                </pic:pic>
+              </a:graphicData>
+            </a:graphic>
+          </wp:inline>
+        </w:drawing>
+      </w:r>
+    </w:p>
+    <w:p>
+      <w:pPr>
+        <w:rPr>
+          <w:b/>
+          <w:bCs/>
+          <w:sz w:val="28"/>
+          <w:szCs w:val="24"/>
+        </w:rPr>
+      </w:pPr>
+      <w:r>
+        <w:rPr>
+          <w:b/>
+          <w:bCs/>
+          <w:sz w:val="28"/>
+          <w:szCs w:val="24"/>
+        </w:rPr>
+        <w:lastRenderedPageBreak/>
+        <w:drawing>
+          <wp:inline distT="0" distB="0" distL="0" distR="0" wp14:anchorId="740690B7" wp14:editId="504569C4">
+            <wp:extent cx="5731510" cy="4295140"/>
+            <wp:effectExtent l="0" t="0" r="2540" b="0"/>
+            <wp:docPr id="46" name="Picture 46"/>
+            <wp:cNvGraphicFramePr>
+              <a:graphicFrameLocks xmlns:a="http://schemas.openxmlformats.org/drawingml/2006/main" noChangeAspect="1"/>
+            </wp:cNvGraphicFramePr>
+            <a:graphic xmlns:a="http://schemas.openxmlformats.org/drawingml/2006/main">
+              <a:graphicData uri="http://schemas.openxmlformats.org/drawingml/2006/picture">
+                <pic:pic xmlns:pic="http://schemas.openxmlformats.org/drawingml/2006/picture">
+                  <pic:nvPicPr>
+                    <pic:cNvPr id="1" name=""/>
+                    <pic:cNvPicPr/>
+                  </pic:nvPicPr>
+                  <pic:blipFill>
+                    <a:blip r:embed="rId51"/>
+                    <a:stretch>
+                      <a:fillRect/>
+                    </a:stretch>
+                  </pic:blipFill>
+                  <pic:spPr>
+                    <a:xfrm>
+                      <a:off x="0" y="0"/>
+                      <a:ext cx="5731510" cy="4295140"/>
+                    </a:xfrm>
+                    <a:prstGeom prst="rect">
+                      <a:avLst/>
+                    </a:prstGeom>
+                  </pic:spPr>
+                </pic:pic>
+              </a:graphicData>
+            </a:graphic>
+          </wp:inline>
+        </w:drawing>
+      </w:r>
+    </w:p>
+    <w:p>
+      <w:pPr>
+        <w:rPr>
+          <w:b/>
+          <w:bCs/>
+          <w:sz w:val="28"/>
+          <w:szCs w:val="24"/>
+        </w:rPr>
+      </w:pPr>
+      <w:r>
+        <w:rPr>
+          <w:b/>
+          <w:bCs/>
+          <w:sz w:val="28"/>
+          <w:szCs w:val="24"/>
+        </w:rPr>
+        <w:drawing>
+          <wp:inline distT="0" distB="0" distL="0" distR="0" wp14:anchorId="1F5A0A98" wp14:editId="03490941">
+            <wp:extent cx="5731510" cy="1191895"/>
+            <wp:effectExtent l="0" t="0" r="2540" b="8255"/>
+            <wp:docPr id="47" name="Picture 47"/>
+            <wp:cNvGraphicFramePr>
+              <a:graphicFrameLocks xmlns:a="http://schemas.openxmlformats.org/drawingml/2006/main" noChangeAspect="1"/>
+            </wp:cNvGraphicFramePr>
+            <a:graphic xmlns:a="http://schemas.openxmlformats.org/drawingml/2006/main">
+              <a:graphicData uri="http://schemas.openxmlformats.org/drawingml/2006/picture">
+                <pic:pic xmlns:pic="http://schemas.openxmlformats.org/drawingml/2006/picture">
+                  <pic:nvPicPr>
+                    <pic:cNvPr id="1" name=""/>
+                    <pic:cNvPicPr/>
+                  </pic:nvPicPr>
+                  <pic:blipFill>
+                    <a:blip r:embed="rId52"/>
+                    <a:stretch>
+                      <a:fillRect/>
+                    </a:stretch>
+                  </pic:blipFill>
+                  <pic:spPr>
+                    <a:xfrm>
+                      <a:off x="0" y="0"/>
+                      <a:ext cx="5731510" cy="1191895"/>
+                    </a:xfrm>
+                    <a:prstGeom prst="rect">
+                      <a:avLst/>
+                    </a:prstGeom>
+                  </pic:spPr>
+                </pic:pic>
+              </a:graphicData>
+            </a:graphic>
+          </wp:inline>
+        </w:drawing>
+      </w:r>
+    </w:p>
+    <w:p>
+      <w:pPr>
+        <w:rPr>
+          <w:b/>
+          <w:bCs/>
+          <w:sz w:val="28"/>
+          <w:szCs w:val="24"/>
         </w:rPr>
       </w:pPr>
     </w:p>

</xml_diff>

<commit_message>
Implementing Lifecycle methods Using XML | Spring Bean Lifecycle methods | Spring Framework -  init-method and destroy-method and using AbstractApplicationContext method registerShutdownHook
</commit_message>
<xml_diff>
--- a/_Notes/Practical Code.docx
+++ b/_Notes/Practical Code.docx
@@ -442,25 +442,7 @@
           <w:b w:val="0"/>
           <w:bCs w:val="0"/>
         </w:rPr>
-        <w:t xml:space="preserve">9. Injecting Collection </w:t>
-      </w:r>
-      <w:proofErr w:type="gramStart"/>
-      <w:r>
-        <w:rPr>
-          <w:rFonts w:ascii="Roboto" w:hAnsi="Roboto"/>
-          <w:b w:val="0"/>
-          <w:bCs w:val="0"/>
-        </w:rPr>
-        <w:t>Types[</w:t>
-      </w:r>
-      <w:proofErr w:type="gramEnd"/>
-      <w:r>
-        <w:rPr>
-          <w:rFonts w:ascii="Roboto" w:hAnsi="Roboto"/>
-          <w:b w:val="0"/>
-          <w:bCs w:val="0"/>
-        </w:rPr>
-        <w:t xml:space="preserve"> List , Set , Map , Properties ] | Practical | Spring Framework Tutorial</w:t>
+        <w:t>9. Injecting Collection Types[ List , Set , Map , Properties ] | Practical | Spring Framework Tutorial</w:t>
       </w:r>
     </w:p>
     <w:p/>
@@ -2715,6 +2697,34 @@
     </w:p>
     <w:p>
       <w:pPr>
+        <w:pStyle w:val="Heading1"/>
+        <w:shd w:val="clear" w:color="auto" w:fill="181818"/>
+        <w:spacing w:before="0" w:beforeAutospacing="0" w:after="0" w:afterAutospacing="0"/>
+        <w:rPr>
+          <w:rFonts w:ascii="Roboto" w:hAnsi="Roboto"/>
+          <w:b w:val="0"/>
+          <w:bCs w:val="0"/>
+        </w:rPr>
+      </w:pPr>
+      <w:r>
+        <w:rPr>
+          <w:rFonts w:ascii="Roboto" w:hAnsi="Roboto"/>
+          <w:b w:val="0"/>
+          <w:bCs w:val="0"/>
+        </w:rPr>
+        <w:t xml:space="preserve">14. </w:t>
+      </w:r>
+      <w:r>
+        <w:rPr>
+          <w:rFonts w:ascii="Roboto" w:hAnsi="Roboto"/>
+          <w:b w:val="0"/>
+          <w:bCs w:val="0"/>
+        </w:rPr>
+        <w:t>Implementing Lifecycle methods Using XML | Spring Bean Lifecycle methods | Spring Framework Tut</w:t>
+      </w:r>
+    </w:p>
+    <w:p>
+      <w:pPr>
         <w:rPr>
           <w:b/>
           <w:bCs/>
@@ -2722,6 +2732,315 @@
           <w:szCs w:val="24"/>
         </w:rPr>
       </w:pPr>
+    </w:p>
+    <w:p>
+      <w:pPr>
+        <w:rPr>
+          <w:b/>
+          <w:bCs/>
+          <w:sz w:val="28"/>
+          <w:szCs w:val="24"/>
+        </w:rPr>
+      </w:pPr>
+      <w:r>
+        <w:rPr>
+          <w:b/>
+          <w:bCs/>
+          <w:sz w:val="28"/>
+          <w:szCs w:val="24"/>
+        </w:rPr>
+        <w:lastRenderedPageBreak/>
+        <w:drawing>
+          <wp:inline distT="0" distB="0" distL="0" distR="0" wp14:anchorId="35067415" wp14:editId="05ECA737">
+            <wp:extent cx="5731510" cy="3187065"/>
+            <wp:effectExtent l="0" t="0" r="2540" b="0"/>
+            <wp:docPr id="48" name="Picture 48"/>
+            <wp:cNvGraphicFramePr>
+              <a:graphicFrameLocks xmlns:a="http://schemas.openxmlformats.org/drawingml/2006/main" noChangeAspect="1"/>
+            </wp:cNvGraphicFramePr>
+            <a:graphic xmlns:a="http://schemas.openxmlformats.org/drawingml/2006/main">
+              <a:graphicData uri="http://schemas.openxmlformats.org/drawingml/2006/picture">
+                <pic:pic xmlns:pic="http://schemas.openxmlformats.org/drawingml/2006/picture">
+                  <pic:nvPicPr>
+                    <pic:cNvPr id="1" name=""/>
+                    <pic:cNvPicPr/>
+                  </pic:nvPicPr>
+                  <pic:blipFill>
+                    <a:blip r:embed="rId53"/>
+                    <a:stretch>
+                      <a:fillRect/>
+                    </a:stretch>
+                  </pic:blipFill>
+                  <pic:spPr>
+                    <a:xfrm>
+                      <a:off x="0" y="0"/>
+                      <a:ext cx="5731510" cy="3187065"/>
+                    </a:xfrm>
+                    <a:prstGeom prst="rect">
+                      <a:avLst/>
+                    </a:prstGeom>
+                  </pic:spPr>
+                </pic:pic>
+              </a:graphicData>
+            </a:graphic>
+          </wp:inline>
+        </w:drawing>
+      </w:r>
+    </w:p>
+    <w:p>
+      <w:pPr>
+        <w:rPr>
+          <w:b/>
+          <w:bCs/>
+          <w:sz w:val="28"/>
+          <w:szCs w:val="24"/>
+        </w:rPr>
+      </w:pPr>
+      <w:r>
+        <w:rPr>
+          <w:b/>
+          <w:bCs/>
+          <w:sz w:val="28"/>
+          <w:szCs w:val="24"/>
+        </w:rPr>
+        <w:drawing>
+          <wp:inline distT="0" distB="0" distL="0" distR="0" wp14:anchorId="7AF16A0F" wp14:editId="50BA3EDC">
+            <wp:extent cx="5731510" cy="4476115"/>
+            <wp:effectExtent l="0" t="0" r="2540" b="635"/>
+            <wp:docPr id="49" name="Picture 49"/>
+            <wp:cNvGraphicFramePr>
+              <a:graphicFrameLocks xmlns:a="http://schemas.openxmlformats.org/drawingml/2006/main" noChangeAspect="1"/>
+            </wp:cNvGraphicFramePr>
+            <a:graphic xmlns:a="http://schemas.openxmlformats.org/drawingml/2006/main">
+              <a:graphicData uri="http://schemas.openxmlformats.org/drawingml/2006/picture">
+                <pic:pic xmlns:pic="http://schemas.openxmlformats.org/drawingml/2006/picture">
+                  <pic:nvPicPr>
+                    <pic:cNvPr id="1" name=""/>
+                    <pic:cNvPicPr/>
+                  </pic:nvPicPr>
+                  <pic:blipFill>
+                    <a:blip r:embed="rId54"/>
+                    <a:stretch>
+                      <a:fillRect/>
+                    </a:stretch>
+                  </pic:blipFill>
+                  <pic:spPr>
+                    <a:xfrm>
+                      <a:off x="0" y="0"/>
+                      <a:ext cx="5731510" cy="4476115"/>
+                    </a:xfrm>
+                    <a:prstGeom prst="rect">
+                      <a:avLst/>
+                    </a:prstGeom>
+                  </pic:spPr>
+                </pic:pic>
+              </a:graphicData>
+            </a:graphic>
+          </wp:inline>
+        </w:drawing>
+      </w:r>
+    </w:p>
+    <w:p>
+      <w:pPr>
+        <w:rPr>
+          <w:b/>
+          <w:bCs/>
+          <w:sz w:val="28"/>
+          <w:szCs w:val="24"/>
+        </w:rPr>
+      </w:pPr>
+      <w:r>
+        <w:rPr>
+          <w:b/>
+          <w:bCs/>
+          <w:sz w:val="28"/>
+          <w:szCs w:val="24"/>
+        </w:rPr>
+        <w:lastRenderedPageBreak/>
+        <w:drawing>
+          <wp:inline distT="0" distB="0" distL="0" distR="0" wp14:anchorId="3C9640A7" wp14:editId="5FA51E52">
+            <wp:extent cx="5731510" cy="1717675"/>
+            <wp:effectExtent l="0" t="0" r="2540" b="0"/>
+            <wp:docPr id="50" name="Picture 50"/>
+            <wp:cNvGraphicFramePr>
+              <a:graphicFrameLocks xmlns:a="http://schemas.openxmlformats.org/drawingml/2006/main" noChangeAspect="1"/>
+            </wp:cNvGraphicFramePr>
+            <a:graphic xmlns:a="http://schemas.openxmlformats.org/drawingml/2006/main">
+              <a:graphicData uri="http://schemas.openxmlformats.org/drawingml/2006/picture">
+                <pic:pic xmlns:pic="http://schemas.openxmlformats.org/drawingml/2006/picture">
+                  <pic:nvPicPr>
+                    <pic:cNvPr id="1" name=""/>
+                    <pic:cNvPicPr/>
+                  </pic:nvPicPr>
+                  <pic:blipFill>
+                    <a:blip r:embed="rId55"/>
+                    <a:stretch>
+                      <a:fillRect/>
+                    </a:stretch>
+                  </pic:blipFill>
+                  <pic:spPr>
+                    <a:xfrm>
+                      <a:off x="0" y="0"/>
+                      <a:ext cx="5731510" cy="1717675"/>
+                    </a:xfrm>
+                    <a:prstGeom prst="rect">
+                      <a:avLst/>
+                    </a:prstGeom>
+                  </pic:spPr>
+                </pic:pic>
+              </a:graphicData>
+            </a:graphic>
+          </wp:inline>
+        </w:drawing>
+      </w:r>
+    </w:p>
+    <w:p>
+      <w:pPr>
+        <w:rPr>
+          <w:b/>
+          <w:bCs/>
+          <w:sz w:val="28"/>
+          <w:szCs w:val="24"/>
+        </w:rPr>
+      </w:pPr>
+      <w:r>
+        <w:rPr>
+          <w:b/>
+          <w:bCs/>
+          <w:sz w:val="28"/>
+          <w:szCs w:val="24"/>
+        </w:rPr>
+        <w:drawing>
+          <wp:inline distT="0" distB="0" distL="0" distR="0" wp14:anchorId="6E8DE9AB" wp14:editId="145A7A1B">
+            <wp:extent cx="5731510" cy="1200150"/>
+            <wp:effectExtent l="0" t="0" r="2540" b="0"/>
+            <wp:docPr id="51" name="Picture 51"/>
+            <wp:cNvGraphicFramePr>
+              <a:graphicFrameLocks xmlns:a="http://schemas.openxmlformats.org/drawingml/2006/main" noChangeAspect="1"/>
+            </wp:cNvGraphicFramePr>
+            <a:graphic xmlns:a="http://schemas.openxmlformats.org/drawingml/2006/main">
+              <a:graphicData uri="http://schemas.openxmlformats.org/drawingml/2006/picture">
+                <pic:pic xmlns:pic="http://schemas.openxmlformats.org/drawingml/2006/picture">
+                  <pic:nvPicPr>
+                    <pic:cNvPr id="1" name=""/>
+                    <pic:cNvPicPr/>
+                  </pic:nvPicPr>
+                  <pic:blipFill>
+                    <a:blip r:embed="rId56"/>
+                    <a:stretch>
+                      <a:fillRect/>
+                    </a:stretch>
+                  </pic:blipFill>
+                  <pic:spPr>
+                    <a:xfrm>
+                      <a:off x="0" y="0"/>
+                      <a:ext cx="5731510" cy="1200150"/>
+                    </a:xfrm>
+                    <a:prstGeom prst="rect">
+                      <a:avLst/>
+                    </a:prstGeom>
+                  </pic:spPr>
+                </pic:pic>
+              </a:graphicData>
+            </a:graphic>
+          </wp:inline>
+        </w:drawing>
+      </w:r>
+    </w:p>
+    <w:p>
+      <w:pPr>
+        <w:rPr>
+          <w:b/>
+          <w:bCs/>
+          <w:sz w:val="28"/>
+          <w:szCs w:val="24"/>
+        </w:rPr>
+      </w:pPr>
+    </w:p>
+    <w:p>
+      <w:pPr>
+        <w:rPr>
+          <w:b/>
+          <w:bCs/>
+          <w:sz w:val="28"/>
+          <w:szCs w:val="24"/>
+        </w:rPr>
+      </w:pPr>
+      <w:r>
+        <w:rPr>
+          <w:b/>
+          <w:bCs/>
+          <w:sz w:val="28"/>
+          <w:szCs w:val="24"/>
+        </w:rPr>
+        <w:t xml:space="preserve">By taking any name for </w:t>
+      </w:r>
+      <w:proofErr w:type="spellStart"/>
+      <w:r>
+        <w:rPr>
+          <w:b/>
+          <w:bCs/>
+          <w:sz w:val="28"/>
+          <w:szCs w:val="24"/>
+        </w:rPr>
+        <w:t>init</w:t>
+      </w:r>
+      <w:proofErr w:type="spellEnd"/>
+      <w:r>
+        <w:rPr>
+          <w:b/>
+          <w:bCs/>
+          <w:sz w:val="28"/>
+          <w:szCs w:val="24"/>
+        </w:rPr>
+        <w:t xml:space="preserve"> and destroy method: -</w:t>
+      </w:r>
+    </w:p>
+    <w:p>
+      <w:pPr>
+        <w:rPr>
+          <w:b/>
+          <w:bCs/>
+          <w:sz w:val="28"/>
+          <w:szCs w:val="24"/>
+        </w:rPr>
+      </w:pPr>
+    </w:p>
+    <w:p>
+      <w:pPr>
+        <w:rPr>
+          <w:sz w:val="28"/>
+          <w:szCs w:val="24"/>
+        </w:rPr>
+      </w:pPr>
+    </w:p>
+    <w:p>
+      <w:pPr>
+        <w:rPr>
+          <w:b/>
+          <w:bCs/>
+          <w:sz w:val="28"/>
+          <w:szCs w:val="24"/>
+        </w:rPr>
+      </w:pPr>
+    </w:p>
+    <w:p>
+      <w:pPr>
+        <w:tabs>
+          <w:tab w:val="left" w:pos="5877"/>
+        </w:tabs>
+        <w:rPr>
+          <w:sz w:val="28"/>
+          <w:szCs w:val="24"/>
+        </w:rPr>
+      </w:pPr>
+      <w:r>
+        <w:rPr>
+          <w:sz w:val="28"/>
+          <w:szCs w:val="24"/>
+        </w:rPr>
+        <w:tab/>
+      </w:r>
     </w:p>
     <w:sectPr>
       <w:pgSz w:w="11906" w:h="16838"/>

</xml_diff>

<commit_message>
Implementing Lifecycle methods Using XML | Spring Bean Lifecycle methods | Spring Framework -  changing the name of init and destroy
</commit_message>
<xml_diff>
--- a/_Notes/Practical Code.docx
+++ b/_Notes/Practical Code.docx
@@ -442,7 +442,25 @@
           <w:b w:val="0"/>
           <w:bCs w:val="0"/>
         </w:rPr>
-        <w:t>9. Injecting Collection Types[ List , Set , Map , Properties ] | Practical | Spring Framework Tutorial</w:t>
+        <w:t xml:space="preserve">9. Injecting Collection </w:t>
+      </w:r>
+      <w:proofErr w:type="gramStart"/>
+      <w:r>
+        <w:rPr>
+          <w:rFonts w:ascii="Roboto" w:hAnsi="Roboto"/>
+          <w:b w:val="0"/>
+          <w:bCs w:val="0"/>
+        </w:rPr>
+        <w:t>Types[</w:t>
+      </w:r>
+      <w:proofErr w:type="gramEnd"/>
+      <w:r>
+        <w:rPr>
+          <w:rFonts w:ascii="Roboto" w:hAnsi="Roboto"/>
+          <w:b w:val="0"/>
+          <w:bCs w:val="0"/>
+        </w:rPr>
+        <w:t xml:space="preserve"> List , Set , Map , Properties ] | Practical | Spring Framework Tutorial</w:t>
       </w:r>
     </w:p>
     <w:p/>
@@ -2994,6 +3012,113 @@
           <w:szCs w:val="24"/>
         </w:rPr>
         <w:t xml:space="preserve"> and destroy method: -</w:t>
+      </w:r>
+    </w:p>
+    <w:p>
+      <w:pPr>
+        <w:rPr>
+          <w:b/>
+          <w:bCs/>
+          <w:sz w:val="28"/>
+          <w:szCs w:val="24"/>
+        </w:rPr>
+      </w:pPr>
+      <w:r>
+        <w:rPr>
+          <w:b/>
+          <w:bCs/>
+          <w:sz w:val="28"/>
+          <w:szCs w:val="24"/>
+        </w:rPr>
+        <w:drawing>
+          <wp:inline distT="0" distB="0" distL="0" distR="0" wp14:anchorId="0948DDA0" wp14:editId="03457001">
+            <wp:extent cx="5731510" cy="4801235"/>
+            <wp:effectExtent l="0" t="0" r="2540" b="0"/>
+            <wp:docPr id="52" name="Picture 52"/>
+            <wp:cNvGraphicFramePr>
+              <a:graphicFrameLocks xmlns:a="http://schemas.openxmlformats.org/drawingml/2006/main" noChangeAspect="1"/>
+            </wp:cNvGraphicFramePr>
+            <a:graphic xmlns:a="http://schemas.openxmlformats.org/drawingml/2006/main">
+              <a:graphicData uri="http://schemas.openxmlformats.org/drawingml/2006/picture">
+                <pic:pic xmlns:pic="http://schemas.openxmlformats.org/drawingml/2006/picture">
+                  <pic:nvPicPr>
+                    <pic:cNvPr id="1" name=""/>
+                    <pic:cNvPicPr/>
+                  </pic:nvPicPr>
+                  <pic:blipFill>
+                    <a:blip r:embed="rId57"/>
+                    <a:stretch>
+                      <a:fillRect/>
+                    </a:stretch>
+                  </pic:blipFill>
+                  <pic:spPr>
+                    <a:xfrm>
+                      <a:off x="0" y="0"/>
+                      <a:ext cx="5731510" cy="4801235"/>
+                    </a:xfrm>
+                    <a:prstGeom prst="rect">
+                      <a:avLst/>
+                    </a:prstGeom>
+                  </pic:spPr>
+                </pic:pic>
+              </a:graphicData>
+            </a:graphic>
+          </wp:inline>
+        </w:drawing>
+      </w:r>
+    </w:p>
+    <w:p>
+      <w:pPr>
+        <w:rPr>
+          <w:b/>
+          <w:bCs/>
+          <w:sz w:val="28"/>
+          <w:szCs w:val="24"/>
+        </w:rPr>
+      </w:pPr>
+      <w:r>
+        <w:rPr>
+          <w:b/>
+          <w:bCs/>
+          <w:sz w:val="28"/>
+          <w:szCs w:val="24"/>
+        </w:rPr>
+        <w:lastRenderedPageBreak/>
+        <w:drawing>
+          <wp:inline distT="0" distB="0" distL="0" distR="0" wp14:anchorId="5D4EDC22" wp14:editId="5FBAB487">
+            <wp:extent cx="5731510" cy="1637665"/>
+            <wp:effectExtent l="0" t="0" r="2540" b="635"/>
+            <wp:docPr id="53" name="Picture 53"/>
+            <wp:cNvGraphicFramePr>
+              <a:graphicFrameLocks xmlns:a="http://schemas.openxmlformats.org/drawingml/2006/main" noChangeAspect="1"/>
+            </wp:cNvGraphicFramePr>
+            <a:graphic xmlns:a="http://schemas.openxmlformats.org/drawingml/2006/main">
+              <a:graphicData uri="http://schemas.openxmlformats.org/drawingml/2006/picture">
+                <pic:pic xmlns:pic="http://schemas.openxmlformats.org/drawingml/2006/picture">
+                  <pic:nvPicPr>
+                    <pic:cNvPr id="1" name=""/>
+                    <pic:cNvPicPr/>
+                  </pic:nvPicPr>
+                  <pic:blipFill>
+                    <a:blip r:embed="rId58"/>
+                    <a:stretch>
+                      <a:fillRect/>
+                    </a:stretch>
+                  </pic:blipFill>
+                  <pic:spPr>
+                    <a:xfrm>
+                      <a:off x="0" y="0"/>
+                      <a:ext cx="5731510" cy="1637665"/>
+                    </a:xfrm>
+                    <a:prstGeom prst="rect">
+                      <a:avLst/>
+                    </a:prstGeom>
+                  </pic:spPr>
+                </pic:pic>
+              </a:graphicData>
+            </a:graphic>
+          </wp:inline>
+        </w:drawing>
       </w:r>
     </w:p>
     <w:p>

</xml_diff>

<commit_message>
Implementing bean life cycle using interfaces | IntializingBean | DisposableBean
</commit_message>
<xml_diff>
--- a/_Notes/Practical Code.docx
+++ b/_Notes/Practical Code.docx
@@ -3123,6 +3123,70 @@
     </w:p>
     <w:p>
       <w:pPr>
+        <w:pStyle w:val="Heading1"/>
+        <w:shd w:val="clear" w:color="auto" w:fill="181818"/>
+        <w:spacing w:before="0" w:beforeAutospacing="0" w:after="0" w:afterAutospacing="0"/>
+        <w:rPr>
+          <w:rFonts w:ascii="Roboto" w:hAnsi="Roboto"/>
+          <w:b w:val="0"/>
+          <w:bCs w:val="0"/>
+        </w:rPr>
+      </w:pPr>
+      <w:r>
+        <w:rPr>
+          <w:rFonts w:ascii="Roboto" w:hAnsi="Roboto"/>
+          <w:b w:val="0"/>
+          <w:bCs w:val="0"/>
+        </w:rPr>
+        <w:t xml:space="preserve">15. </w:t>
+      </w:r>
+      <w:r>
+        <w:rPr>
+          <w:rFonts w:ascii="Roboto" w:hAnsi="Roboto"/>
+          <w:b w:val="0"/>
+          <w:bCs w:val="0"/>
+        </w:rPr>
+        <w:t xml:space="preserve">Implementing bean life cycle using interfaces | </w:t>
+      </w:r>
+      <w:proofErr w:type="spellStart"/>
+      <w:r>
+        <w:rPr>
+          <w:rFonts w:ascii="Roboto" w:hAnsi="Roboto"/>
+          <w:b w:val="0"/>
+          <w:bCs w:val="0"/>
+        </w:rPr>
+        <w:t>IntializingBean</w:t>
+      </w:r>
+      <w:proofErr w:type="spellEnd"/>
+      <w:r>
+        <w:rPr>
+          <w:rFonts w:ascii="Roboto" w:hAnsi="Roboto"/>
+          <w:b w:val="0"/>
+          <w:bCs w:val="0"/>
+        </w:rPr>
+        <w:t xml:space="preserve"> | </w:t>
+      </w:r>
+      <w:proofErr w:type="spellStart"/>
+      <w:r>
+        <w:rPr>
+          <w:rFonts w:ascii="Roboto" w:hAnsi="Roboto"/>
+          <w:b w:val="0"/>
+          <w:bCs w:val="0"/>
+        </w:rPr>
+        <w:t>DisposableBean</w:t>
+      </w:r>
+      <w:proofErr w:type="spellEnd"/>
+      <w:r>
+        <w:rPr>
+          <w:rFonts w:ascii="Roboto" w:hAnsi="Roboto"/>
+          <w:b w:val="0"/>
+          <w:bCs w:val="0"/>
+        </w:rPr>
+        <w:t xml:space="preserve"> | Spring Tutorial</w:t>
+      </w:r>
+    </w:p>
+    <w:p>
+      <w:pPr>
         <w:rPr>
           <w:b/>
           <w:bCs/>
@@ -3138,16 +3202,196 @@
           <w:szCs w:val="24"/>
         </w:rPr>
       </w:pPr>
-    </w:p>
-    <w:p>
-      <w:pPr>
-        <w:rPr>
-          <w:b/>
-          <w:bCs/>
+      <w:r>
+        <w:rPr>
           <w:sz w:val="28"/>
           <w:szCs w:val="24"/>
         </w:rPr>
-      </w:pPr>
+        <w:drawing>
+          <wp:inline distT="0" distB="0" distL="0" distR="0" wp14:anchorId="4F1AFAD8" wp14:editId="076AA7F0">
+            <wp:extent cx="5731510" cy="3493770"/>
+            <wp:effectExtent l="0" t="0" r="2540" b="0"/>
+            <wp:docPr id="54" name="Picture 54"/>
+            <wp:cNvGraphicFramePr>
+              <a:graphicFrameLocks xmlns:a="http://schemas.openxmlformats.org/drawingml/2006/main" noChangeAspect="1"/>
+            </wp:cNvGraphicFramePr>
+            <a:graphic xmlns:a="http://schemas.openxmlformats.org/drawingml/2006/main">
+              <a:graphicData uri="http://schemas.openxmlformats.org/drawingml/2006/picture">
+                <pic:pic xmlns:pic="http://schemas.openxmlformats.org/drawingml/2006/picture">
+                  <pic:nvPicPr>
+                    <pic:cNvPr id="1" name=""/>
+                    <pic:cNvPicPr/>
+                  </pic:nvPicPr>
+                  <pic:blipFill>
+                    <a:blip r:embed="rId59"/>
+                    <a:stretch>
+                      <a:fillRect/>
+                    </a:stretch>
+                  </pic:blipFill>
+                  <pic:spPr>
+                    <a:xfrm>
+                      <a:off x="0" y="0"/>
+                      <a:ext cx="5731510" cy="3493770"/>
+                    </a:xfrm>
+                    <a:prstGeom prst="rect">
+                      <a:avLst/>
+                    </a:prstGeom>
+                  </pic:spPr>
+                </pic:pic>
+              </a:graphicData>
+            </a:graphic>
+          </wp:inline>
+        </w:drawing>
+      </w:r>
+    </w:p>
+    <w:p>
+      <w:pPr>
+        <w:rPr>
+          <w:sz w:val="28"/>
+          <w:szCs w:val="24"/>
+        </w:rPr>
+      </w:pPr>
+      <w:r>
+        <w:rPr>
+          <w:sz w:val="28"/>
+          <w:szCs w:val="24"/>
+        </w:rPr>
+        <w:lastRenderedPageBreak/>
+        <w:drawing>
+          <wp:inline distT="0" distB="0" distL="0" distR="0" wp14:anchorId="42F1EBAD" wp14:editId="01422F28">
+            <wp:extent cx="5731510" cy="3002280"/>
+            <wp:effectExtent l="0" t="0" r="2540" b="7620"/>
+            <wp:docPr id="56" name="Picture 56"/>
+            <wp:cNvGraphicFramePr>
+              <a:graphicFrameLocks xmlns:a="http://schemas.openxmlformats.org/drawingml/2006/main" noChangeAspect="1"/>
+            </wp:cNvGraphicFramePr>
+            <a:graphic xmlns:a="http://schemas.openxmlformats.org/drawingml/2006/main">
+              <a:graphicData uri="http://schemas.openxmlformats.org/drawingml/2006/picture">
+                <pic:pic xmlns:pic="http://schemas.openxmlformats.org/drawingml/2006/picture">
+                  <pic:nvPicPr>
+                    <pic:cNvPr id="1" name=""/>
+                    <pic:cNvPicPr/>
+                  </pic:nvPicPr>
+                  <pic:blipFill>
+                    <a:blip r:embed="rId60"/>
+                    <a:stretch>
+                      <a:fillRect/>
+                    </a:stretch>
+                  </pic:blipFill>
+                  <pic:spPr>
+                    <a:xfrm>
+                      <a:off x="0" y="0"/>
+                      <a:ext cx="5731510" cy="3002280"/>
+                    </a:xfrm>
+                    <a:prstGeom prst="rect">
+                      <a:avLst/>
+                    </a:prstGeom>
+                  </pic:spPr>
+                </pic:pic>
+              </a:graphicData>
+            </a:graphic>
+          </wp:inline>
+        </w:drawing>
+      </w:r>
+    </w:p>
+    <w:p>
+      <w:pPr>
+        <w:rPr>
+          <w:sz w:val="28"/>
+          <w:szCs w:val="24"/>
+        </w:rPr>
+      </w:pPr>
+      <w:r>
+        <w:rPr>
+          <w:sz w:val="28"/>
+          <w:szCs w:val="24"/>
+        </w:rPr>
+        <w:drawing>
+          <wp:inline distT="0" distB="0" distL="0" distR="0" wp14:anchorId="4ACFB947" wp14:editId="79B4A5F1">
+            <wp:extent cx="5731510" cy="4919345"/>
+            <wp:effectExtent l="0" t="0" r="2540" b="0"/>
+            <wp:docPr id="57" name="Picture 57"/>
+            <wp:cNvGraphicFramePr>
+              <a:graphicFrameLocks xmlns:a="http://schemas.openxmlformats.org/drawingml/2006/main" noChangeAspect="1"/>
+            </wp:cNvGraphicFramePr>
+            <a:graphic xmlns:a="http://schemas.openxmlformats.org/drawingml/2006/main">
+              <a:graphicData uri="http://schemas.openxmlformats.org/drawingml/2006/picture">
+                <pic:pic xmlns:pic="http://schemas.openxmlformats.org/drawingml/2006/picture">
+                  <pic:nvPicPr>
+                    <pic:cNvPr id="1" name=""/>
+                    <pic:cNvPicPr/>
+                  </pic:nvPicPr>
+                  <pic:blipFill>
+                    <a:blip r:embed="rId61"/>
+                    <a:stretch>
+                      <a:fillRect/>
+                    </a:stretch>
+                  </pic:blipFill>
+                  <pic:spPr>
+                    <a:xfrm>
+                      <a:off x="0" y="0"/>
+                      <a:ext cx="5731510" cy="4919345"/>
+                    </a:xfrm>
+                    <a:prstGeom prst="rect">
+                      <a:avLst/>
+                    </a:prstGeom>
+                  </pic:spPr>
+                </pic:pic>
+              </a:graphicData>
+            </a:graphic>
+          </wp:inline>
+        </w:drawing>
+      </w:r>
+    </w:p>
+    <w:p>
+      <w:pPr>
+        <w:rPr>
+          <w:sz w:val="28"/>
+          <w:szCs w:val="24"/>
+        </w:rPr>
+      </w:pPr>
+      <w:r>
+        <w:rPr>
+          <w:sz w:val="28"/>
+          <w:szCs w:val="24"/>
+        </w:rPr>
+        <w:lastRenderedPageBreak/>
+        <w:drawing>
+          <wp:inline distT="0" distB="0" distL="0" distR="0" wp14:anchorId="47228978" wp14:editId="6299DAA4">
+            <wp:extent cx="5731510" cy="1523365"/>
+            <wp:effectExtent l="0" t="0" r="2540" b="635"/>
+            <wp:docPr id="58" name="Picture 58"/>
+            <wp:cNvGraphicFramePr>
+              <a:graphicFrameLocks xmlns:a="http://schemas.openxmlformats.org/drawingml/2006/main" noChangeAspect="1"/>
+            </wp:cNvGraphicFramePr>
+            <a:graphic xmlns:a="http://schemas.openxmlformats.org/drawingml/2006/main">
+              <a:graphicData uri="http://schemas.openxmlformats.org/drawingml/2006/picture">
+                <pic:pic xmlns:pic="http://schemas.openxmlformats.org/drawingml/2006/picture">
+                  <pic:nvPicPr>
+                    <pic:cNvPr id="1" name=""/>
+                    <pic:cNvPicPr/>
+                  </pic:nvPicPr>
+                  <pic:blipFill>
+                    <a:blip r:embed="rId62"/>
+                    <a:stretch>
+                      <a:fillRect/>
+                    </a:stretch>
+                  </pic:blipFill>
+                  <pic:spPr>
+                    <a:xfrm>
+                      <a:off x="0" y="0"/>
+                      <a:ext cx="5731510" cy="1523365"/>
+                    </a:xfrm>
+                    <a:prstGeom prst="rect">
+                      <a:avLst/>
+                    </a:prstGeom>
+                  </pic:spPr>
+                </pic:pic>
+              </a:graphicData>
+            </a:graphic>
+          </wp:inline>
+        </w:drawing>
+      </w:r>
     </w:p>
     <w:p>
       <w:pPr>
@@ -3159,13 +3403,6 @@
           <w:szCs w:val="24"/>
         </w:rPr>
       </w:pPr>
-      <w:r>
-        <w:rPr>
-          <w:sz w:val="28"/>
-          <w:szCs w:val="24"/>
-        </w:rPr>
-        <w:tab/>
-      </w:r>
     </w:p>
     <w:sectPr>
       <w:pgSz w:w="11906" w:h="16838"/>

</xml_diff>

<commit_message>
Implementing Bean LifeCyle using Annotations | @PostConstruct | @PreDestroy - adding dependency in pom.xml and enabling annotation in config.xml
</commit_message>
<xml_diff>
--- a/_Notes/Practical Code.docx
+++ b/_Notes/Practical Code.docx
@@ -3381,6 +3381,283 @@
                     <a:xfrm>
                       <a:off x="0" y="0"/>
                       <a:ext cx="5731510" cy="1523365"/>
+                    </a:xfrm>
+                    <a:prstGeom prst="rect">
+                      <a:avLst/>
+                    </a:prstGeom>
+                  </pic:spPr>
+                </pic:pic>
+              </a:graphicData>
+            </a:graphic>
+          </wp:inline>
+        </w:drawing>
+      </w:r>
+    </w:p>
+    <w:p>
+      <w:pPr>
+        <w:tabs>
+          <w:tab w:val="left" w:pos="5877"/>
+        </w:tabs>
+        <w:rPr>
+          <w:sz w:val="28"/>
+          <w:szCs w:val="24"/>
+        </w:rPr>
+      </w:pPr>
+    </w:p>
+    <w:p>
+      <w:pPr>
+        <w:pStyle w:val="Heading1"/>
+        <w:shd w:val="clear" w:color="auto" w:fill="181818"/>
+        <w:spacing w:before="0" w:beforeAutospacing="0" w:after="0" w:afterAutospacing="0"/>
+        <w:rPr>
+          <w:rFonts w:ascii="Roboto" w:hAnsi="Roboto"/>
+          <w:b w:val="0"/>
+          <w:bCs w:val="0"/>
+        </w:rPr>
+      </w:pPr>
+      <w:r>
+        <w:rPr>
+          <w:rFonts w:ascii="Roboto" w:hAnsi="Roboto"/>
+          <w:b w:val="0"/>
+          <w:bCs w:val="0"/>
+        </w:rPr>
+        <w:t xml:space="preserve">16. </w:t>
+      </w:r>
+      <w:r>
+        <w:rPr>
+          <w:rFonts w:ascii="Roboto" w:hAnsi="Roboto"/>
+          <w:b w:val="0"/>
+          <w:bCs w:val="0"/>
+        </w:rPr>
+        <w:t xml:space="preserve">Implementing Bean </w:t>
+      </w:r>
+      <w:proofErr w:type="spellStart"/>
+      <w:r>
+        <w:rPr>
+          <w:rFonts w:ascii="Roboto" w:hAnsi="Roboto"/>
+          <w:b w:val="0"/>
+          <w:bCs w:val="0"/>
+        </w:rPr>
+        <w:t>LifeCyle</w:t>
+      </w:r>
+      <w:proofErr w:type="spellEnd"/>
+      <w:r>
+        <w:rPr>
+          <w:rFonts w:ascii="Roboto" w:hAnsi="Roboto"/>
+          <w:b w:val="0"/>
+          <w:bCs w:val="0"/>
+        </w:rPr>
+        <w:t xml:space="preserve"> using Annotations | @PostConstruct | @PreDestroy | Spring Tutorial</w:t>
+      </w:r>
+    </w:p>
+    <w:p>
+      <w:pPr>
+        <w:tabs>
+          <w:tab w:val="left" w:pos="5877"/>
+        </w:tabs>
+        <w:rPr>
+          <w:sz w:val="28"/>
+          <w:szCs w:val="24"/>
+        </w:rPr>
+      </w:pPr>
+    </w:p>
+    <w:p>
+      <w:pPr>
+        <w:tabs>
+          <w:tab w:val="left" w:pos="5877"/>
+        </w:tabs>
+        <w:rPr>
+          <w:sz w:val="28"/>
+          <w:szCs w:val="24"/>
+        </w:rPr>
+      </w:pPr>
+      <w:r>
+        <w:rPr>
+          <w:noProof/>
+        </w:rPr>
+        <w:drawing>
+          <wp:inline distT="0" distB="0" distL="0" distR="0" wp14:anchorId="770BE7E6" wp14:editId="61E6F620">
+            <wp:extent cx="5731510" cy="3670935"/>
+            <wp:effectExtent l="0" t="0" r="2540" b="5715"/>
+            <wp:docPr id="60" name="Picture 60"/>
+            <wp:cNvGraphicFramePr>
+              <a:graphicFrameLocks xmlns:a="http://schemas.openxmlformats.org/drawingml/2006/main" noChangeAspect="1"/>
+            </wp:cNvGraphicFramePr>
+            <a:graphic xmlns:a="http://schemas.openxmlformats.org/drawingml/2006/main">
+              <a:graphicData uri="http://schemas.openxmlformats.org/drawingml/2006/picture">
+                <pic:pic xmlns:pic="http://schemas.openxmlformats.org/drawingml/2006/picture">
+                  <pic:nvPicPr>
+                    <pic:cNvPr id="1" name=""/>
+                    <pic:cNvPicPr/>
+                  </pic:nvPicPr>
+                  <pic:blipFill>
+                    <a:blip r:embed="rId63"/>
+                    <a:stretch>
+                      <a:fillRect/>
+                    </a:stretch>
+                  </pic:blipFill>
+                  <pic:spPr>
+                    <a:xfrm>
+                      <a:off x="0" y="0"/>
+                      <a:ext cx="5731510" cy="3670935"/>
+                    </a:xfrm>
+                    <a:prstGeom prst="rect">
+                      <a:avLst/>
+                    </a:prstGeom>
+                  </pic:spPr>
+                </pic:pic>
+              </a:graphicData>
+            </a:graphic>
+          </wp:inline>
+        </w:drawing>
+      </w:r>
+    </w:p>
+    <w:p>
+      <w:pPr>
+        <w:tabs>
+          <w:tab w:val="left" w:pos="5877"/>
+        </w:tabs>
+        <w:rPr>
+          <w:sz w:val="28"/>
+          <w:szCs w:val="24"/>
+        </w:rPr>
+      </w:pPr>
+      <w:r>
+        <w:rPr>
+          <w:sz w:val="28"/>
+          <w:szCs w:val="24"/>
+        </w:rPr>
+        <w:lastRenderedPageBreak/>
+        <w:drawing>
+          <wp:inline distT="0" distB="0" distL="0" distR="0" wp14:anchorId="428A4A07" wp14:editId="4AB2040F">
+            <wp:extent cx="5731510" cy="4835525"/>
+            <wp:effectExtent l="0" t="0" r="2540" b="3175"/>
+            <wp:docPr id="61" name="Picture 61"/>
+            <wp:cNvGraphicFramePr>
+              <a:graphicFrameLocks xmlns:a="http://schemas.openxmlformats.org/drawingml/2006/main" noChangeAspect="1"/>
+            </wp:cNvGraphicFramePr>
+            <a:graphic xmlns:a="http://schemas.openxmlformats.org/drawingml/2006/main">
+              <a:graphicData uri="http://schemas.openxmlformats.org/drawingml/2006/picture">
+                <pic:pic xmlns:pic="http://schemas.openxmlformats.org/drawingml/2006/picture">
+                  <pic:nvPicPr>
+                    <pic:cNvPr id="1" name=""/>
+                    <pic:cNvPicPr/>
+                  </pic:nvPicPr>
+                  <pic:blipFill>
+                    <a:blip r:embed="rId64"/>
+                    <a:stretch>
+                      <a:fillRect/>
+                    </a:stretch>
+                  </pic:blipFill>
+                  <pic:spPr>
+                    <a:xfrm>
+                      <a:off x="0" y="0"/>
+                      <a:ext cx="5731510" cy="4835525"/>
+                    </a:xfrm>
+                    <a:prstGeom prst="rect">
+                      <a:avLst/>
+                    </a:prstGeom>
+                  </pic:spPr>
+                </pic:pic>
+              </a:graphicData>
+            </a:graphic>
+          </wp:inline>
+        </w:drawing>
+      </w:r>
+    </w:p>
+    <w:p>
+      <w:pPr>
+        <w:tabs>
+          <w:tab w:val="left" w:pos="5877"/>
+        </w:tabs>
+        <w:rPr>
+          <w:sz w:val="28"/>
+          <w:szCs w:val="24"/>
+        </w:rPr>
+      </w:pPr>
+      <w:r>
+        <w:rPr>
+          <w:sz w:val="28"/>
+          <w:szCs w:val="24"/>
+        </w:rPr>
+        <w:drawing>
+          <wp:inline distT="0" distB="0" distL="0" distR="0" wp14:anchorId="5E90D21B" wp14:editId="0E10A46D">
+            <wp:extent cx="5731510" cy="2552700"/>
+            <wp:effectExtent l="0" t="0" r="2540" b="0"/>
+            <wp:docPr id="62" name="Picture 62"/>
+            <wp:cNvGraphicFramePr>
+              <a:graphicFrameLocks xmlns:a="http://schemas.openxmlformats.org/drawingml/2006/main" noChangeAspect="1"/>
+            </wp:cNvGraphicFramePr>
+            <a:graphic xmlns:a="http://schemas.openxmlformats.org/drawingml/2006/main">
+              <a:graphicData uri="http://schemas.openxmlformats.org/drawingml/2006/picture">
+                <pic:pic xmlns:pic="http://schemas.openxmlformats.org/drawingml/2006/picture">
+                  <pic:nvPicPr>
+                    <pic:cNvPr id="1" name=""/>
+                    <pic:cNvPicPr/>
+                  </pic:nvPicPr>
+                  <pic:blipFill>
+                    <a:blip r:embed="rId65"/>
+                    <a:stretch>
+                      <a:fillRect/>
+                    </a:stretch>
+                  </pic:blipFill>
+                  <pic:spPr>
+                    <a:xfrm>
+                      <a:off x="0" y="0"/>
+                      <a:ext cx="5731510" cy="2552700"/>
+                    </a:xfrm>
+                    <a:prstGeom prst="rect">
+                      <a:avLst/>
+                    </a:prstGeom>
+                  </pic:spPr>
+                </pic:pic>
+              </a:graphicData>
+            </a:graphic>
+          </wp:inline>
+        </w:drawing>
+      </w:r>
+    </w:p>
+    <w:p>
+      <w:pPr>
+        <w:tabs>
+          <w:tab w:val="left" w:pos="5877"/>
+        </w:tabs>
+        <w:rPr>
+          <w:sz w:val="28"/>
+          <w:szCs w:val="24"/>
+        </w:rPr>
+      </w:pPr>
+      <w:r>
+        <w:rPr>
+          <w:sz w:val="28"/>
+          <w:szCs w:val="24"/>
+        </w:rPr>
+        <w:lastRenderedPageBreak/>
+        <w:drawing>
+          <wp:inline distT="0" distB="0" distL="0" distR="0" wp14:anchorId="376E419A" wp14:editId="31745C4B">
+            <wp:extent cx="5731510" cy="4044950"/>
+            <wp:effectExtent l="0" t="0" r="2540" b="0"/>
+            <wp:docPr id="63" name="Picture 63"/>
+            <wp:cNvGraphicFramePr>
+              <a:graphicFrameLocks xmlns:a="http://schemas.openxmlformats.org/drawingml/2006/main" noChangeAspect="1"/>
+            </wp:cNvGraphicFramePr>
+            <a:graphic xmlns:a="http://schemas.openxmlformats.org/drawingml/2006/main">
+              <a:graphicData uri="http://schemas.openxmlformats.org/drawingml/2006/picture">
+                <pic:pic xmlns:pic="http://schemas.openxmlformats.org/drawingml/2006/picture">
+                  <pic:nvPicPr>
+                    <pic:cNvPr id="1" name=""/>
+                    <pic:cNvPicPr/>
+                  </pic:nvPicPr>
+                  <pic:blipFill>
+                    <a:blip r:embed="rId66"/>
+                    <a:stretch>
+                      <a:fillRect/>
+                    </a:stretch>
+                  </pic:blipFill>
+                  <pic:spPr>
+                    <a:xfrm>
+                      <a:off x="0" y="0"/>
+                      <a:ext cx="5731510" cy="4044950"/>
                     </a:xfrm>
                     <a:prstGeom prst="rect">
                       <a:avLst/>

</xml_diff>

<commit_message>
Implementing Bean LifeCyle using Annotations | @PostConstruct | @PreDestroy - To enable annotation for @PostConstruct and @PreDestroy only not for all annotation
</commit_message>
<xml_diff>
--- a/_Notes/Practical Code.docx
+++ b/_Notes/Practical Code.docx
@@ -3658,6 +3658,94 @@
                     <a:xfrm>
                       <a:off x="0" y="0"/>
                       <a:ext cx="5731510" cy="4044950"/>
+                    </a:xfrm>
+                    <a:prstGeom prst="rect">
+                      <a:avLst/>
+                    </a:prstGeom>
+                  </pic:spPr>
+                </pic:pic>
+              </a:graphicData>
+            </a:graphic>
+          </wp:inline>
+        </w:drawing>
+      </w:r>
+    </w:p>
+    <w:p>
+      <w:pPr>
+        <w:tabs>
+          <w:tab w:val="left" w:pos="5877"/>
+        </w:tabs>
+        <w:rPr>
+          <w:sz w:val="28"/>
+          <w:szCs w:val="24"/>
+        </w:rPr>
+      </w:pPr>
+    </w:p>
+    <w:p>
+      <w:pPr>
+        <w:tabs>
+          <w:tab w:val="left" w:pos="5877"/>
+        </w:tabs>
+        <w:rPr>
+          <w:sz w:val="28"/>
+          <w:szCs w:val="24"/>
+        </w:rPr>
+      </w:pPr>
+      <w:r>
+        <w:rPr>
+          <w:sz w:val="28"/>
+          <w:szCs w:val="24"/>
+        </w:rPr>
+        <w:t>To enable annotation for @PostConstruct and @PreDestroy only not for all annotation</w:t>
+      </w:r>
+      <w:r>
+        <w:rPr>
+          <w:sz w:val="28"/>
+          <w:szCs w:val="24"/>
+        </w:rPr>
+        <w:t>: -</w:t>
+      </w:r>
+    </w:p>
+    <w:p>
+      <w:pPr>
+        <w:tabs>
+          <w:tab w:val="left" w:pos="5877"/>
+        </w:tabs>
+        <w:rPr>
+          <w:sz w:val="28"/>
+          <w:szCs w:val="24"/>
+        </w:rPr>
+      </w:pPr>
+      <w:r>
+        <w:rPr>
+          <w:sz w:val="28"/>
+          <w:szCs w:val="24"/>
+        </w:rPr>
+        <w:drawing>
+          <wp:inline distT="0" distB="0" distL="0" distR="0" wp14:anchorId="25C56D79" wp14:editId="02DB0ADF">
+            <wp:extent cx="5731510" cy="2954655"/>
+            <wp:effectExtent l="0" t="0" r="2540" b="0"/>
+            <wp:docPr id="65" name="Picture 65"/>
+            <wp:cNvGraphicFramePr>
+              <a:graphicFrameLocks xmlns:a="http://schemas.openxmlformats.org/drawingml/2006/main" noChangeAspect="1"/>
+            </wp:cNvGraphicFramePr>
+            <a:graphic xmlns:a="http://schemas.openxmlformats.org/drawingml/2006/main">
+              <a:graphicData uri="http://schemas.openxmlformats.org/drawingml/2006/picture">
+                <pic:pic xmlns:pic="http://schemas.openxmlformats.org/drawingml/2006/picture">
+                  <pic:nvPicPr>
+                    <pic:cNvPr id="1" name=""/>
+                    <pic:cNvPicPr/>
+                  </pic:nvPicPr>
+                  <pic:blipFill>
+                    <a:blip r:embed="rId67"/>
+                    <a:stretch>
+                      <a:fillRect/>
+                    </a:stretch>
+                  </pic:blipFill>
+                  <pic:spPr>
+                    <a:xfrm>
+                      <a:off x="0" y="0"/>
+                      <a:ext cx="5731510" cy="2954655"/>
                     </a:xfrm>
                     <a:prstGeom prst="rect">
                       <a:avLst/>

</xml_diff>